<commit_message>
Traffic Light Detection OpenCV
</commit_message>
<xml_diff>
--- a/word/TrafficLightDetection_Word.docx
+++ b/word/TrafficLightDetection_Word.docx
@@ -1989,13 +1989,43 @@
         <w:pStyle w:val="Tiumccp1"/>
         <w:jc w:val="both"/>
         <w:rPr>
-          <w:sz w:val="32"/>
-          <w:szCs w:val="32"/>
           <w:lang w:val="vi-VN"/>
         </w:rPr>
       </w:pPr>
       <w:r>
         <w:rPr>
+          <w:lang w:val="vi-VN"/>
+        </w:rPr>
+        <w:br w:type="page"/>
+      </w:r>
+    </w:p>
+    <w:p>
+      <w:pPr>
+        <w:rPr>
+          <w:rFonts w:ascii="Times New Roman" w:hAnsi="Times New Roman" w:cs="Times New Roman"/>
+          <w:sz w:val="26"/>
+          <w:szCs w:val="26"/>
+          <w:lang w:val="vi-VN"/>
+        </w:rPr>
+      </w:pPr>
+      <w:bookmarkStart w:id="1" w:name="_GoBack"/>
+      <w:bookmarkEnd w:id="1"/>
+    </w:p>
+    <w:p>
+      <w:pPr>
+        <w:rPr>
+          <w:rFonts w:ascii="Times New Roman" w:eastAsia="Times New Roman" w:hAnsi="Times New Roman" w:cs="Times New Roman"/>
+          <w:b/>
+          <w:sz w:val="26"/>
+          <w:szCs w:val="26"/>
+          <w:lang w:val="vi-VN"/>
+        </w:rPr>
+      </w:pPr>
+      <w:r>
+        <w:rPr>
+          <w:rFonts w:ascii="Times New Roman" w:hAnsi="Times New Roman" w:cs="Times New Roman"/>
+          <w:sz w:val="26"/>
+          <w:szCs w:val="26"/>
           <w:lang w:val="vi-VN"/>
         </w:rPr>
         <w:br w:type="page"/>
@@ -2011,7 +2041,7 @@
           <w:szCs w:val="26"/>
         </w:rPr>
       </w:pPr>
-      <w:bookmarkStart w:id="1" w:name="_Toc469848791"/>
+      <w:bookmarkStart w:id="2" w:name="_Toc469848791"/>
       <w:r>
         <w:rPr>
           <w:rFonts w:ascii="Times New Roman" w:hAnsi="Times New Roman" w:cs="Times New Roman"/>
@@ -2021,7 +2051,7 @@
         <w:lastRenderedPageBreak/>
         <w:t>DANH MỤC CÁC BẢNG BIỂU, HÌNH VẼ, ĐỒ THỊ</w:t>
       </w:r>
-      <w:bookmarkEnd w:id="1"/>
+      <w:bookmarkEnd w:id="2"/>
     </w:p>
     <w:p>
       <w:pPr>
@@ -2047,6 +2077,7 @@
           <w:ilvl w:val="0"/>
           <w:numId w:val="34"/>
         </w:numPr>
+        <w:jc w:val="center"/>
         <w:rPr>
           <w:sz w:val="36"/>
         </w:rPr>
@@ -2383,7 +2414,17 @@
         <w:pStyle w:val="Nidungvnbn"/>
         <w:ind w:left="360" w:firstLine="0"/>
         <w:jc w:val="center"/>
-      </w:pPr>
+        <w:outlineLvl w:val="4"/>
+        <w:rPr>
+          <w:i/>
+        </w:rPr>
+      </w:pPr>
+      <w:r>
+        <w:rPr>
+          <w:i/>
+        </w:rPr>
+        <w:t>Hình 1.2.1 – Logo openCV.</w:t>
+      </w:r>
     </w:p>
     <w:p>
       <w:pPr>
@@ -2559,8 +2600,8 @@
         <w:ind w:left="360" w:firstLine="0"/>
         <w:jc w:val="center"/>
       </w:pPr>
-      <w:bookmarkStart w:id="2" w:name="_Toc469611960"/>
-      <w:bookmarkStart w:id="3" w:name="_Toc469782259"/>
+      <w:bookmarkStart w:id="3" w:name="_Toc469611960"/>
+      <w:bookmarkStart w:id="4" w:name="_Toc469782259"/>
       <w:r>
         <w:rPr>
           <w:noProof/>
@@ -2614,15 +2655,25 @@
           </wp:inline>
         </w:drawing>
       </w:r>
-      <w:bookmarkEnd w:id="2"/>
       <w:bookmarkEnd w:id="3"/>
+      <w:bookmarkEnd w:id="4"/>
     </w:p>
     <w:p>
       <w:pPr>
         <w:pStyle w:val="Nidungvnbn"/>
         <w:ind w:left="360" w:firstLine="0"/>
         <w:jc w:val="center"/>
-      </w:pPr>
+        <w:outlineLvl w:val="4"/>
+        <w:rPr>
+          <w:i/>
+        </w:rPr>
+      </w:pPr>
+      <w:r>
+        <w:rPr>
+          <w:i/>
+        </w:rPr>
+        <w:t>Hình 1.2.2 – Cấu trúc openCV.</w:t>
+      </w:r>
     </w:p>
     <w:p>
       <w:pPr>
@@ -3347,7 +3398,19 @@
     <w:p>
       <w:pPr>
         <w:pStyle w:val="Nidungvnbn"/>
-      </w:pPr>
+        <w:ind w:left="360" w:firstLine="0"/>
+        <w:jc w:val="center"/>
+        <w:outlineLvl w:val="4"/>
+        <w:rPr>
+          <w:i/>
+        </w:rPr>
+      </w:pPr>
+      <w:r>
+        <w:rPr>
+          <w:i/>
+        </w:rPr>
+        <w:t>Hình 1.2.3 – Dải màu HSV.</w:t>
+      </w:r>
     </w:p>
     <w:p>
       <w:pPr>
@@ -3496,7 +3559,17 @@
         <w:pStyle w:val="Nidungvnbn"/>
         <w:ind w:left="360" w:firstLine="0"/>
         <w:jc w:val="center"/>
-      </w:pPr>
+        <w:outlineLvl w:val="4"/>
+        <w:rPr>
+          <w:i/>
+        </w:rPr>
+      </w:pPr>
+      <w:r>
+        <w:rPr>
+          <w:i/>
+        </w:rPr>
+        <w:t>Hình 1.3.1 – Quá trình huấn luyện trên console.</w:t>
+      </w:r>
     </w:p>
     <w:p>
       <w:pPr>
@@ -3679,7 +3752,17 @@
         <w:pStyle w:val="Nidungvnbn"/>
         <w:ind w:left="360" w:firstLine="0"/>
         <w:jc w:val="center"/>
-      </w:pPr>
+        <w:outlineLvl w:val="4"/>
+        <w:rPr>
+          <w:i/>
+        </w:rPr>
+      </w:pPr>
+      <w:r>
+        <w:rPr>
+          <w:i/>
+        </w:rPr>
+        <w:t>Hình 1.3.2 – Khoanh vùng đối tượng (không nhiễu).</w:t>
+      </w:r>
     </w:p>
     <w:p>
       <w:pPr>
@@ -3739,7 +3822,17 @@
         <w:pStyle w:val="Nidungvnbn"/>
         <w:ind w:left="360" w:firstLine="0"/>
         <w:jc w:val="center"/>
-      </w:pPr>
+        <w:outlineLvl w:val="4"/>
+        <w:rPr>
+          <w:i/>
+        </w:rPr>
+      </w:pPr>
+      <w:r>
+        <w:rPr>
+          <w:i/>
+        </w:rPr>
+        <w:t>Hình 1.3.3 – Khoanh vùng đối tượng (nhiễu nhiều).</w:t>
+      </w:r>
     </w:p>
     <w:p>
       <w:pPr>
@@ -4070,10 +4163,7 @@
         <w:ind w:left="360" w:firstLine="0"/>
       </w:pPr>
       <w:r>
-        <w:t xml:space="preserve">Với hệ điều hành Window, người lập trình có thể tải xuống bộ công cụ luyện Haar-Training của </w:t>
-      </w:r>
-      <w:r>
-        <w:t>Mahdi Rezaei</w:t>
+        <w:t>Với hệ điều hành Window, người lập trình có thể tải xuống bộ công cụ luyện Haar-Training của Mahdi Rezaei</w:t>
       </w:r>
       <w:r>
         <w:t xml:space="preserve"> về mảng khoa học máy tính tại Đại học Auckland, New Zealand (</w:t>
@@ -4149,7 +4239,17 @@
         <w:pStyle w:val="Nidungvnbn"/>
         <w:ind w:left="360" w:firstLine="0"/>
         <w:jc w:val="center"/>
-      </w:pPr>
+        <w:outlineLvl w:val="4"/>
+        <w:rPr>
+          <w:i/>
+        </w:rPr>
+      </w:pPr>
+      <w:r>
+        <w:rPr>
+          <w:i/>
+        </w:rPr>
+        <w:t>Hình 2.2.1 – Các tập tin trong thư mục Haar training.</w:t>
+      </w:r>
     </w:p>
     <w:p>
       <w:pPr>
@@ -4294,7 +4394,17 @@
         <w:pStyle w:val="Nidungvnbn"/>
         <w:ind w:left="540" w:firstLine="0"/>
         <w:jc w:val="center"/>
-      </w:pPr>
+        <w:outlineLvl w:val="4"/>
+        <w:rPr>
+          <w:i/>
+        </w:rPr>
+      </w:pPr>
+      <w:r>
+        <w:rPr>
+          <w:i/>
+        </w:rPr>
+        <w:t>Hình 2.2.2 – Tạo danh sách Negative.</w:t>
+      </w:r>
     </w:p>
     <w:p>
       <w:pPr>
@@ -4318,16 +4428,7 @@
         <w:t xml:space="preserve">- </w:t>
       </w:r>
       <w:r>
-        <w:t xml:space="preserve">Chuyển tất cả dữ liệu hình </w:t>
-      </w:r>
-      <w:r>
-        <w:t>Positive</w:t>
-      </w:r>
-      <w:r>
-        <w:t xml:space="preserve"> vào thư mục</w:t>
-      </w:r>
-      <w:r>
-        <w:t xml:space="preserve"> </w:t>
+        <w:t xml:space="preserve">Chuyển tất cả dữ liệu hình Positive vào thư mục </w:t>
       </w:r>
       <w:r>
         <w:rPr>
@@ -4336,10 +4437,7 @@
         <w:t>rawdata</w:t>
       </w:r>
       <w:r>
-        <w:t xml:space="preserve"> trong thư mục</w:t>
-      </w:r>
-      <w:r>
-        <w:t xml:space="preserve"> </w:t>
+        <w:t xml:space="preserve"> trong thư mục </w:t>
       </w:r>
       <w:r>
         <w:rPr>
@@ -4431,7 +4529,23 @@
         <w:pStyle w:val="Nidungvnbn"/>
         <w:ind w:left="360" w:firstLine="0"/>
         <w:jc w:val="center"/>
-      </w:pPr>
+        <w:outlineLvl w:val="4"/>
+        <w:rPr>
+          <w:i/>
+        </w:rPr>
+      </w:pPr>
+      <w:r>
+        <w:rPr>
+          <w:i/>
+        </w:rPr>
+        <w:t xml:space="preserve">Hình </w:t>
+      </w:r>
+      <w:r>
+        <w:rPr>
+          <w:i/>
+        </w:rPr>
+        <w:t>2.2.3 – Tạo danh sách Positive.</w:t>
+      </w:r>
     </w:p>
     <w:p>
       <w:pPr>
@@ -4509,7 +4623,17 @@
         <w:pStyle w:val="Nidungvnbn"/>
         <w:ind w:left="360" w:firstLine="0"/>
         <w:jc w:val="center"/>
-      </w:pPr>
+        <w:outlineLvl w:val="4"/>
+        <w:rPr>
+          <w:i/>
+        </w:rPr>
+      </w:pPr>
+      <w:r>
+        <w:rPr>
+          <w:i/>
+        </w:rPr>
+        <w:t>Hình 2.2.4 – Danh sách Positive sau khi tạo xong.</w:t>
+      </w:r>
     </w:p>
     <w:p>
       <w:pPr>
@@ -4570,8 +4694,8 @@
         <w:lastRenderedPageBreak/>
         <w:drawing>
           <wp:inline distT="0" distB="0" distL="0" distR="0">
-            <wp:extent cx="4514850" cy="1390546"/>
-            <wp:effectExtent l="0" t="0" r="0" b="635"/>
+            <wp:extent cx="4429125" cy="1364143"/>
+            <wp:effectExtent l="0" t="0" r="0" b="7620"/>
             <wp:docPr id="11" name="Picture 11"/>
             <wp:cNvGraphicFramePr>
               <a:graphicFrameLocks xmlns:a="http://schemas.openxmlformats.org/drawingml/2006/main" noChangeAspect="1"/>
@@ -4598,7 +4722,7 @@
                   <pic:spPr>
                     <a:xfrm>
                       <a:off x="0" y="0"/>
-                      <a:ext cx="4549672" cy="1401271"/>
+                      <a:ext cx="4472433" cy="1377482"/>
                     </a:xfrm>
                     <a:prstGeom prst="rect">
                       <a:avLst/>
@@ -4616,7 +4740,17 @@
         <w:pStyle w:val="Nidungvnbn"/>
         <w:ind w:left="360" w:firstLine="0"/>
         <w:jc w:val="center"/>
-      </w:pPr>
+        <w:outlineLvl w:val="4"/>
+        <w:rPr>
+          <w:i/>
+        </w:rPr>
+      </w:pPr>
+      <w:r>
+        <w:rPr>
+          <w:i/>
+        </w:rPr>
+        <w:t>Hỉnh 2.2.5 – Chỉnh sửa thông số huấn luyện.</w:t>
+      </w:r>
     </w:p>
     <w:p>
       <w:pPr>
@@ -4758,7 +4892,17 @@
         <w:pStyle w:val="Nidungvnbn"/>
         <w:ind w:left="360" w:firstLine="0"/>
         <w:jc w:val="center"/>
-      </w:pPr>
+        <w:outlineLvl w:val="4"/>
+        <w:rPr>
+          <w:i/>
+        </w:rPr>
+      </w:pPr>
+      <w:r>
+        <w:rPr>
+          <w:i/>
+        </w:rPr>
+        <w:t>Hình 2.2.6 – Thông số trong tập tin xml sau khi luyện.</w:t>
+      </w:r>
     </w:p>
     <w:p>
       <w:pPr>
@@ -4783,14 +4927,816 @@
     <w:p>
       <w:pPr>
         <w:pStyle w:val="Heading1"/>
-        <w:ind w:left="270"/>
+        <w:numPr>
+          <w:ilvl w:val="0"/>
+          <w:numId w:val="44"/>
+        </w:numPr>
+        <w:ind w:left="360" w:hanging="270"/>
         <w:jc w:val="both"/>
         <w:rPr>
-          <w:sz w:val="28"/>
-        </w:rPr>
-      </w:pPr>
-      <w:bookmarkStart w:id="4" w:name="_GoBack"/>
-      <w:bookmarkEnd w:id="4"/>
+          <w:sz w:val="26"/>
+          <w:szCs w:val="26"/>
+        </w:rPr>
+      </w:pPr>
+      <w:r>
+        <w:rPr>
+          <w:sz w:val="26"/>
+          <w:szCs w:val="26"/>
+        </w:rPr>
+        <w:t>Đối tượng nhận dạng</w:t>
+      </w:r>
+    </w:p>
+    <w:p>
+      <w:pPr>
+        <w:pStyle w:val="Nidungvnbn"/>
+        <w:ind w:left="450" w:firstLine="0"/>
+      </w:pPr>
+      <w:r>
+        <w:lastRenderedPageBreak/>
+        <w:t>Đối tượng nhận dạng sẽ là các cột đèn giao thông trên đường Nguyễn Hữu Thọ và đường Nguyễn Thị Thập, Quận 7, thành phố Hồ Chí Minh.</w:t>
+      </w:r>
+    </w:p>
+    <w:p>
+      <w:pPr>
+        <w:pStyle w:val="Nidungvnbn"/>
+        <w:ind w:left="450" w:firstLine="0"/>
+      </w:pPr>
+      <w:r>
+        <w:t>Sau khi khảo sát, nhóm đã xác định được hai đoạn đường trên có các loại đèn giao thông như sau:</w:t>
+      </w:r>
+    </w:p>
+    <w:p>
+      <w:pPr>
+        <w:pStyle w:val="Nidungvnbn"/>
+        <w:ind w:left="360" w:firstLine="0"/>
+        <w:jc w:val="center"/>
+      </w:pPr>
+      <w:r>
+        <w:rPr>
+          <w:noProof/>
+        </w:rPr>
+        <w:drawing>
+          <wp:inline distT="0" distB="0" distL="0" distR="0">
+            <wp:extent cx="1390650" cy="3185851"/>
+            <wp:effectExtent l="0" t="0" r="0" b="0"/>
+            <wp:docPr id="6" name="Picture 6"/>
+            <wp:cNvGraphicFramePr>
+              <a:graphicFrameLocks xmlns:a="http://schemas.openxmlformats.org/drawingml/2006/main" noChangeAspect="1"/>
+            </wp:cNvGraphicFramePr>
+            <a:graphic xmlns:a="http://schemas.openxmlformats.org/drawingml/2006/main">
+              <a:graphicData uri="http://schemas.openxmlformats.org/drawingml/2006/picture">
+                <pic:pic xmlns:pic="http://schemas.openxmlformats.org/drawingml/2006/picture">
+                  <pic:nvPicPr>
+                    <pic:cNvPr id="6" name="B58DC5B.tmp"/>
+                    <pic:cNvPicPr/>
+                  </pic:nvPicPr>
+                  <pic:blipFill>
+                    <a:blip r:embed="rId27">
+                      <a:extLst>
+                        <a:ext uri="{28A0092B-C50C-407E-A947-70E740481C1C}">
+                          <a14:useLocalDpi xmlns:a14="http://schemas.microsoft.com/office/drawing/2010/main" val="0"/>
+                        </a:ext>
+                      </a:extLst>
+                    </a:blip>
+                    <a:stretch>
+                      <a:fillRect/>
+                    </a:stretch>
+                  </pic:blipFill>
+                  <pic:spPr>
+                    <a:xfrm>
+                      <a:off x="0" y="0"/>
+                      <a:ext cx="1397741" cy="3202096"/>
+                    </a:xfrm>
+                    <a:prstGeom prst="rect">
+                      <a:avLst/>
+                    </a:prstGeom>
+                  </pic:spPr>
+                </pic:pic>
+              </a:graphicData>
+            </a:graphic>
+          </wp:inline>
+        </w:drawing>
+      </w:r>
+    </w:p>
+    <w:p>
+      <w:pPr>
+        <w:pStyle w:val="Nidungvnbn"/>
+        <w:ind w:left="360" w:firstLine="0"/>
+        <w:jc w:val="center"/>
+        <w:outlineLvl w:val="4"/>
+        <w:rPr>
+          <w:i/>
+        </w:rPr>
+      </w:pPr>
+      <w:r>
+        <w:rPr>
+          <w:i/>
+        </w:rPr>
+        <w:t>Hình 2.2.7 – Đèn giao thông dạng 1.</w:t>
+      </w:r>
+    </w:p>
+    <w:p>
+      <w:pPr>
+        <w:pStyle w:val="Nidungvnbn"/>
+        <w:ind w:left="360" w:firstLine="0"/>
+        <w:jc w:val="center"/>
+      </w:pPr>
+      <w:r>
+        <w:rPr>
+          <w:noProof/>
+        </w:rPr>
+        <w:drawing>
+          <wp:inline distT="0" distB="0" distL="0" distR="0">
+            <wp:extent cx="2845622" cy="2581275"/>
+            <wp:effectExtent l="0" t="0" r="0" b="0"/>
+            <wp:docPr id="14" name="Picture 14"/>
+            <wp:cNvGraphicFramePr>
+              <a:graphicFrameLocks xmlns:a="http://schemas.openxmlformats.org/drawingml/2006/main" noChangeAspect="1"/>
+            </wp:cNvGraphicFramePr>
+            <a:graphic xmlns:a="http://schemas.openxmlformats.org/drawingml/2006/main">
+              <a:graphicData uri="http://schemas.openxmlformats.org/drawingml/2006/picture">
+                <pic:pic xmlns:pic="http://schemas.openxmlformats.org/drawingml/2006/picture">
+                  <pic:nvPicPr>
+                    <pic:cNvPr id="14" name="B58245.tmp"/>
+                    <pic:cNvPicPr/>
+                  </pic:nvPicPr>
+                  <pic:blipFill>
+                    <a:blip r:embed="rId28">
+                      <a:extLst>
+                        <a:ext uri="{28A0092B-C50C-407E-A947-70E740481C1C}">
+                          <a14:useLocalDpi xmlns:a14="http://schemas.microsoft.com/office/drawing/2010/main" val="0"/>
+                        </a:ext>
+                      </a:extLst>
+                    </a:blip>
+                    <a:stretch>
+                      <a:fillRect/>
+                    </a:stretch>
+                  </pic:blipFill>
+                  <pic:spPr>
+                    <a:xfrm>
+                      <a:off x="0" y="0"/>
+                      <a:ext cx="2881860" cy="2614147"/>
+                    </a:xfrm>
+                    <a:prstGeom prst="rect">
+                      <a:avLst/>
+                    </a:prstGeom>
+                  </pic:spPr>
+                </pic:pic>
+              </a:graphicData>
+            </a:graphic>
+          </wp:inline>
+        </w:drawing>
+      </w:r>
+    </w:p>
+    <w:p>
+      <w:pPr>
+        <w:pStyle w:val="Nidungvnbn"/>
+        <w:ind w:left="540" w:firstLine="0"/>
+        <w:jc w:val="center"/>
+        <w:outlineLvl w:val="4"/>
+        <w:rPr>
+          <w:i/>
+        </w:rPr>
+      </w:pPr>
+      <w:r>
+        <w:rPr>
+          <w:i/>
+        </w:rPr>
+        <w:t>Hình 2.2.8 – Đèn giao thông dạng 2.</w:t>
+      </w:r>
+    </w:p>
+    <w:p>
+      <w:pPr>
+        <w:pStyle w:val="Nidungvnbn"/>
+        <w:ind w:left="360" w:firstLine="0"/>
+        <w:jc w:val="center"/>
+      </w:pPr>
+      <w:r>
+        <w:rPr>
+          <w:noProof/>
+        </w:rPr>
+        <w:lastRenderedPageBreak/>
+        <w:drawing>
+          <wp:inline distT="0" distB="0" distL="0" distR="0">
+            <wp:extent cx="3000794" cy="3791479"/>
+            <wp:effectExtent l="0" t="0" r="9525" b="0"/>
+            <wp:docPr id="15" name="Picture 15"/>
+            <wp:cNvGraphicFramePr>
+              <a:graphicFrameLocks xmlns:a="http://schemas.openxmlformats.org/drawingml/2006/main" noChangeAspect="1"/>
+            </wp:cNvGraphicFramePr>
+            <a:graphic xmlns:a="http://schemas.openxmlformats.org/drawingml/2006/main">
+              <a:graphicData uri="http://schemas.openxmlformats.org/drawingml/2006/picture">
+                <pic:pic xmlns:pic="http://schemas.openxmlformats.org/drawingml/2006/picture">
+                  <pic:nvPicPr>
+                    <pic:cNvPr id="15" name="B58FFAD.tmp"/>
+                    <pic:cNvPicPr/>
+                  </pic:nvPicPr>
+                  <pic:blipFill>
+                    <a:blip r:embed="rId29">
+                      <a:extLst>
+                        <a:ext uri="{28A0092B-C50C-407E-A947-70E740481C1C}">
+                          <a14:useLocalDpi xmlns:a14="http://schemas.microsoft.com/office/drawing/2010/main" val="0"/>
+                        </a:ext>
+                      </a:extLst>
+                    </a:blip>
+                    <a:stretch>
+                      <a:fillRect/>
+                    </a:stretch>
+                  </pic:blipFill>
+                  <pic:spPr>
+                    <a:xfrm>
+                      <a:off x="0" y="0"/>
+                      <a:ext cx="3000794" cy="3791479"/>
+                    </a:xfrm>
+                    <a:prstGeom prst="rect">
+                      <a:avLst/>
+                    </a:prstGeom>
+                  </pic:spPr>
+                </pic:pic>
+              </a:graphicData>
+            </a:graphic>
+          </wp:inline>
+        </w:drawing>
+      </w:r>
+    </w:p>
+    <w:p>
+      <w:pPr>
+        <w:pStyle w:val="Nidungvnbn"/>
+        <w:ind w:left="360" w:firstLine="0"/>
+        <w:jc w:val="center"/>
+        <w:outlineLvl w:val="4"/>
+        <w:rPr>
+          <w:i/>
+        </w:rPr>
+      </w:pPr>
+      <w:r>
+        <w:rPr>
+          <w:i/>
+        </w:rPr>
+        <w:t>Hình 2.2.9 – Đèn giao thông dạng 3.</w:t>
+      </w:r>
+    </w:p>
+    <w:p>
+      <w:pPr>
+        <w:pStyle w:val="Heading1"/>
+        <w:numPr>
+          <w:ilvl w:val="0"/>
+          <w:numId w:val="44"/>
+        </w:numPr>
+        <w:ind w:left="360" w:hanging="270"/>
+        <w:jc w:val="both"/>
+        <w:rPr>
+          <w:sz w:val="26"/>
+          <w:szCs w:val="26"/>
+        </w:rPr>
+      </w:pPr>
+      <w:r>
+        <w:rPr>
+          <w:sz w:val="26"/>
+          <w:szCs w:val="26"/>
+        </w:rPr>
+        <w:t>Cài đặt</w:t>
+      </w:r>
+    </w:p>
+    <w:p>
+      <w:pPr>
+        <w:pStyle w:val="Nidungvnbn"/>
+        <w:ind w:left="450" w:firstLine="0"/>
+      </w:pPr>
+      <w:r>
+        <w:t xml:space="preserve">Để có một kết quả tốt thì tối thiểu phải luyện là 1000 dữ liệu hình ảnh (500 positive và 500 negative). Sau khi luyện xong, tập tin .xml sẽ dược gọi để sử dụng bằng lớp </w:t>
+      </w:r>
+      <w:r>
+        <w:rPr>
+          <w:b/>
+        </w:rPr>
+        <w:t>CascadeClassifier</w:t>
+      </w:r>
+      <w:r>
+        <w:t>.</w:t>
+      </w:r>
+    </w:p>
+    <w:p>
+      <w:pPr>
+        <w:pStyle w:val="Nidungvnbn"/>
+        <w:ind w:left="450" w:firstLine="0"/>
+      </w:pPr>
+      <w:r>
+        <w:t>- Source code:</w:t>
+      </w:r>
+    </w:p>
+    <w:p>
+      <w:pPr>
+        <w:pStyle w:val="Nidungvnbn"/>
+        <w:ind w:left="720" w:firstLine="0"/>
+        <w:rPr>
+          <w:rFonts w:ascii="Consolas" w:hAnsi="Consolas" w:cs="Consolas"/>
+          <w:color w:val="000000"/>
+          <w:sz w:val="19"/>
+          <w:szCs w:val="19"/>
+        </w:rPr>
+      </w:pPr>
+      <w:r>
+        <w:rPr>
+          <w:rFonts w:ascii="Consolas" w:hAnsi="Consolas" w:cs="Consolas"/>
+          <w:color w:val="2B91AF"/>
+          <w:sz w:val="19"/>
+          <w:szCs w:val="19"/>
+        </w:rPr>
+        <w:t>CascadeClassifier</w:t>
+      </w:r>
+      <w:r>
+        <w:rPr>
+          <w:rFonts w:ascii="Consolas" w:hAnsi="Consolas" w:cs="Consolas"/>
+          <w:color w:val="000000"/>
+          <w:sz w:val="19"/>
+          <w:szCs w:val="19"/>
+        </w:rPr>
+        <w:t xml:space="preserve"> classifier;</w:t>
+      </w:r>
+    </w:p>
+    <w:p>
+      <w:pPr>
+        <w:pStyle w:val="Nidungvnbn"/>
+        <w:ind w:left="720" w:firstLine="0"/>
+        <w:rPr>
+          <w:rFonts w:ascii="Consolas" w:hAnsi="Consolas" w:cs="Consolas"/>
+          <w:color w:val="000000"/>
+          <w:sz w:val="19"/>
+          <w:szCs w:val="19"/>
+        </w:rPr>
+      </w:pPr>
+      <w:r>
+        <w:rPr>
+          <w:rFonts w:ascii="Consolas" w:hAnsi="Consolas" w:cs="Consolas"/>
+          <w:color w:val="000000"/>
+          <w:sz w:val="19"/>
+          <w:szCs w:val="19"/>
+        </w:rPr>
+        <w:t>classifier.load(</w:t>
+      </w:r>
+      <w:r>
+        <w:rPr>
+          <w:rFonts w:ascii="Consolas" w:hAnsi="Consolas" w:cs="Consolas"/>
+          <w:color w:val="6F008A"/>
+          <w:sz w:val="19"/>
+          <w:szCs w:val="19"/>
+        </w:rPr>
+        <w:t>CASCADE_FILE_NAME</w:t>
+      </w:r>
+      <w:r>
+        <w:rPr>
+          <w:rFonts w:ascii="Consolas" w:hAnsi="Consolas" w:cs="Consolas"/>
+          <w:color w:val="000000"/>
+          <w:sz w:val="19"/>
+          <w:szCs w:val="19"/>
+        </w:rPr>
+        <w:t>);</w:t>
+      </w:r>
+    </w:p>
+    <w:p>
+      <w:pPr>
+        <w:pStyle w:val="Nidungvnbn"/>
+        <w:ind w:left="450" w:firstLine="0"/>
+      </w:pPr>
+      <w:r>
+        <w:t>Sau khi tải tập tin .xml, cần chuyển hình ảnh (image) hoặc khung hình (frame) về mức xám và cân bằng Histogram (biểu đồ phân bố cường độ điểm ảnh có giá trị).</w:t>
+      </w:r>
+    </w:p>
+    <w:p>
+      <w:pPr>
+        <w:pStyle w:val="Nidungvnbn"/>
+        <w:ind w:left="450" w:firstLine="0"/>
+      </w:pPr>
+      <w:r>
+        <w:t>- Source code:</w:t>
+      </w:r>
+    </w:p>
+    <w:p>
+      <w:pPr>
+        <w:pStyle w:val="Nidungvnbn"/>
+        <w:ind w:left="720" w:firstLine="0"/>
+        <w:rPr>
+          <w:rFonts w:ascii="Consolas" w:hAnsi="Consolas" w:cs="Consolas"/>
+          <w:color w:val="000000"/>
+          <w:sz w:val="19"/>
+          <w:szCs w:val="19"/>
+        </w:rPr>
+      </w:pPr>
+      <w:r>
+        <w:rPr>
+          <w:rFonts w:ascii="Consolas" w:hAnsi="Consolas" w:cs="Consolas"/>
+          <w:color w:val="000000"/>
+          <w:sz w:val="19"/>
+          <w:szCs w:val="19"/>
+        </w:rPr>
+        <w:t xml:space="preserve">cvtColor(mFrame, mGray, </w:t>
+      </w:r>
+      <w:r>
+        <w:rPr>
+          <w:rFonts w:ascii="Consolas" w:hAnsi="Consolas" w:cs="Consolas"/>
+          <w:color w:val="2F4F4F"/>
+          <w:sz w:val="19"/>
+          <w:szCs w:val="19"/>
+        </w:rPr>
+        <w:t>COLOR_BGR2GRAY</w:t>
+      </w:r>
+      <w:r>
+        <w:rPr>
+          <w:rFonts w:ascii="Consolas" w:hAnsi="Consolas" w:cs="Consolas"/>
+          <w:color w:val="000000"/>
+          <w:sz w:val="19"/>
+          <w:szCs w:val="19"/>
+        </w:rPr>
+        <w:t>);</w:t>
+      </w:r>
+    </w:p>
+    <w:p>
+      <w:pPr>
+        <w:pStyle w:val="Nidungvnbn"/>
+        <w:ind w:left="720" w:firstLine="0"/>
+      </w:pPr>
+      <w:r>
+        <w:rPr>
+          <w:rFonts w:ascii="Consolas" w:hAnsi="Consolas" w:cs="Consolas"/>
+          <w:color w:val="000000"/>
+          <w:sz w:val="19"/>
+          <w:szCs w:val="19"/>
+        </w:rPr>
+        <w:t>equalizeHist(mGray, mGray);</w:t>
+      </w:r>
+    </w:p>
+    <w:p>
+      <w:pPr>
+        <w:pStyle w:val="Nidungvnbn"/>
+        <w:ind w:left="450" w:firstLine="0"/>
+      </w:pPr>
+      <w:r>
+        <w:t>Trong tập huấn luyện, các hình ảnh positive của đối tượng nhận diện có kích thước không tương đồng với nhau</w:t>
+      </w:r>
+      <w:r>
+        <w:t xml:space="preserve"> so với đối tượng trong mẫu thử</w:t>
+      </w:r>
+      <w:r>
+        <w:t xml:space="preserve"> (hình ảnh hoặc các </w:t>
+      </w:r>
+      <w:r>
+        <w:lastRenderedPageBreak/>
+        <w:t xml:space="preserve">khung hình trong video hay trực tiếp). Vì thế, </w:t>
+      </w:r>
+      <w:r>
+        <w:t xml:space="preserve">việc nhận diện </w:t>
+      </w:r>
+      <w:r>
+        <w:t>sẽ khó khăn nên</w:t>
+      </w:r>
+      <w:r>
+        <w:t xml:space="preserve"> openCV có hỗ trợ phương thức detectMultiScale (nhận diện với nhiều tỉ lệ). Ở trong ứng dụng</w:t>
+      </w:r>
+      <w:r>
+        <w:t xml:space="preserve"> nhóm quy định nhận diện đối tượng khi đối tượng có kích thước tối thiểu là </w:t>
+      </w:r>
+      <w:r>
+        <w:t>30x30 pixel.</w:t>
+      </w:r>
+    </w:p>
+    <w:p>
+      <w:pPr>
+        <w:pStyle w:val="Nidungvnbn"/>
+        <w:ind w:left="450" w:firstLine="0"/>
+      </w:pPr>
+      <w:r>
+        <w:t>- Source code:</w:t>
+      </w:r>
+    </w:p>
+    <w:p>
+      <w:pPr>
+        <w:pStyle w:val="Nidungvnbn"/>
+        <w:ind w:left="720" w:firstLine="0"/>
+      </w:pPr>
+      <w:r>
+        <w:rPr>
+          <w:rFonts w:ascii="Consolas" w:hAnsi="Consolas" w:cs="Consolas"/>
+          <w:color w:val="000000"/>
+          <w:sz w:val="19"/>
+          <w:szCs w:val="19"/>
+        </w:rPr>
+        <w:t xml:space="preserve">classifier.detectMultiScale(mGray, vFound, 1.1, 2, 0 | </w:t>
+      </w:r>
+      <w:r>
+        <w:rPr>
+          <w:rFonts w:ascii="Consolas" w:hAnsi="Consolas" w:cs="Consolas"/>
+          <w:color w:val="2F4F4F"/>
+          <w:sz w:val="19"/>
+          <w:szCs w:val="19"/>
+        </w:rPr>
+        <w:t>CASCADE_SCALE_IMAGE</w:t>
+      </w:r>
+      <w:r>
+        <w:rPr>
+          <w:rFonts w:ascii="Consolas" w:hAnsi="Consolas" w:cs="Consolas"/>
+          <w:color w:val="000000"/>
+          <w:sz w:val="19"/>
+          <w:szCs w:val="19"/>
+        </w:rPr>
+        <w:t xml:space="preserve">, </w:t>
+      </w:r>
+      <w:r>
+        <w:rPr>
+          <w:rFonts w:ascii="Consolas" w:hAnsi="Consolas" w:cs="Consolas"/>
+          <w:color w:val="2B91AF"/>
+          <w:sz w:val="19"/>
+          <w:szCs w:val="19"/>
+        </w:rPr>
+        <w:t>Size</w:t>
+      </w:r>
+      <w:r>
+        <w:rPr>
+          <w:rFonts w:ascii="Consolas" w:hAnsi="Consolas" w:cs="Consolas"/>
+          <w:color w:val="000000"/>
+          <w:sz w:val="19"/>
+          <w:szCs w:val="19"/>
+        </w:rPr>
+        <w:t>(30, 30));</w:t>
+      </w:r>
+    </w:p>
+    <w:p>
+      <w:pPr>
+        <w:pStyle w:val="Heading1"/>
+        <w:numPr>
+          <w:ilvl w:val="0"/>
+          <w:numId w:val="44"/>
+        </w:numPr>
+        <w:ind w:left="360" w:hanging="270"/>
+        <w:jc w:val="both"/>
+        <w:rPr>
+          <w:sz w:val="26"/>
+          <w:szCs w:val="26"/>
+        </w:rPr>
+      </w:pPr>
+      <w:r>
+        <w:rPr>
+          <w:sz w:val="26"/>
+          <w:szCs w:val="26"/>
+        </w:rPr>
+        <w:t xml:space="preserve">Kiểm tra </w:t>
+      </w:r>
+      <w:r>
+        <w:rPr>
+          <w:sz w:val="26"/>
+          <w:szCs w:val="26"/>
+        </w:rPr>
+        <w:t>khoanh vùng</w:t>
+      </w:r>
+    </w:p>
+    <w:p>
+      <w:pPr>
+        <w:pStyle w:val="Nidungvnbn"/>
+        <w:ind w:left="450" w:firstLine="0"/>
+      </w:pPr>
+      <w:r>
+        <w:t>Khi chạy thực nghiệm, ứng dụng có thể nhận diện được các đèn giao thông nhưng vẫn còn nhiễu bởi các đối tượng có cấu trúc tương tự: cột đèn, cột điện,…</w:t>
+      </w:r>
+    </w:p>
+    <w:p>
+      <w:pPr>
+        <w:pStyle w:val="Nidungvnbn"/>
+        <w:ind w:left="450" w:firstLine="0"/>
+        <w:jc w:val="center"/>
+      </w:pPr>
+      <w:r>
+        <w:rPr>
+          <w:noProof/>
+        </w:rPr>
+        <w:drawing>
+          <wp:inline distT="0" distB="0" distL="0" distR="0">
+            <wp:extent cx="1943100" cy="1137894"/>
+            <wp:effectExtent l="0" t="0" r="0" b="5715"/>
+            <wp:docPr id="13" name="Picture 13"/>
+            <wp:cNvGraphicFramePr>
+              <a:graphicFrameLocks xmlns:a="http://schemas.openxmlformats.org/drawingml/2006/main" noChangeAspect="1"/>
+            </wp:cNvGraphicFramePr>
+            <a:graphic xmlns:a="http://schemas.openxmlformats.org/drawingml/2006/main">
+              <a:graphicData uri="http://schemas.openxmlformats.org/drawingml/2006/picture">
+                <pic:pic xmlns:pic="http://schemas.openxmlformats.org/drawingml/2006/picture">
+                  <pic:nvPicPr>
+                    <pic:cNvPr id="13" name="8A8D677.tmp"/>
+                    <pic:cNvPicPr/>
+                  </pic:nvPicPr>
+                  <pic:blipFill>
+                    <a:blip r:embed="rId30">
+                      <a:extLst>
+                        <a:ext uri="{28A0092B-C50C-407E-A947-70E740481C1C}">
+                          <a14:useLocalDpi xmlns:a14="http://schemas.microsoft.com/office/drawing/2010/main" val="0"/>
+                        </a:ext>
+                      </a:extLst>
+                    </a:blip>
+                    <a:stretch>
+                      <a:fillRect/>
+                    </a:stretch>
+                  </pic:blipFill>
+                  <pic:spPr>
+                    <a:xfrm>
+                      <a:off x="0" y="0"/>
+                      <a:ext cx="1974959" cy="1156551"/>
+                    </a:xfrm>
+                    <a:prstGeom prst="rect">
+                      <a:avLst/>
+                    </a:prstGeom>
+                  </pic:spPr>
+                </pic:pic>
+              </a:graphicData>
+            </a:graphic>
+          </wp:inline>
+        </w:drawing>
+      </w:r>
+    </w:p>
+    <w:p>
+      <w:pPr>
+        <w:pStyle w:val="Nidungvnbn"/>
+        <w:ind w:left="450" w:firstLine="0"/>
+        <w:jc w:val="center"/>
+        <w:outlineLvl w:val="4"/>
+        <w:rPr>
+          <w:i/>
+        </w:rPr>
+      </w:pPr>
+      <w:r>
+        <w:rPr>
+          <w:i/>
+        </w:rPr>
+        <w:t>Hình 2.2.10 – Khoanh vùng đèn giao thông dạng 2.</w:t>
+      </w:r>
+    </w:p>
+    <w:p>
+      <w:pPr>
+        <w:pStyle w:val="Nidungvnbn"/>
+        <w:ind w:left="450" w:firstLine="0"/>
+        <w:jc w:val="center"/>
+      </w:pPr>
+      <w:r>
+        <w:rPr>
+          <w:noProof/>
+        </w:rPr>
+        <w:drawing>
+          <wp:inline distT="0" distB="0" distL="0" distR="0">
+            <wp:extent cx="1943371" cy="1543265"/>
+            <wp:effectExtent l="0" t="0" r="0" b="0"/>
+            <wp:docPr id="16" name="Picture 16"/>
+            <wp:cNvGraphicFramePr>
+              <a:graphicFrameLocks xmlns:a="http://schemas.openxmlformats.org/drawingml/2006/main" noChangeAspect="1"/>
+            </wp:cNvGraphicFramePr>
+            <a:graphic xmlns:a="http://schemas.openxmlformats.org/drawingml/2006/main">
+              <a:graphicData uri="http://schemas.openxmlformats.org/drawingml/2006/picture">
+                <pic:pic xmlns:pic="http://schemas.openxmlformats.org/drawingml/2006/picture">
+                  <pic:nvPicPr>
+                    <pic:cNvPr id="16" name="8A84261.tmp"/>
+                    <pic:cNvPicPr/>
+                  </pic:nvPicPr>
+                  <pic:blipFill>
+                    <a:blip r:embed="rId31">
+                      <a:extLst>
+                        <a:ext uri="{28A0092B-C50C-407E-A947-70E740481C1C}">
+                          <a14:useLocalDpi xmlns:a14="http://schemas.microsoft.com/office/drawing/2010/main" val="0"/>
+                        </a:ext>
+                      </a:extLst>
+                    </a:blip>
+                    <a:stretch>
+                      <a:fillRect/>
+                    </a:stretch>
+                  </pic:blipFill>
+                  <pic:spPr>
+                    <a:xfrm>
+                      <a:off x="0" y="0"/>
+                      <a:ext cx="1943371" cy="1543265"/>
+                    </a:xfrm>
+                    <a:prstGeom prst="rect">
+                      <a:avLst/>
+                    </a:prstGeom>
+                  </pic:spPr>
+                </pic:pic>
+              </a:graphicData>
+            </a:graphic>
+          </wp:inline>
+        </w:drawing>
+      </w:r>
+    </w:p>
+    <w:p>
+      <w:pPr>
+        <w:pStyle w:val="Nidungvnbn"/>
+        <w:ind w:left="450" w:firstLine="0"/>
+        <w:jc w:val="center"/>
+        <w:outlineLvl w:val="4"/>
+      </w:pPr>
+      <w:r>
+        <w:rPr>
+          <w:i/>
+        </w:rPr>
+        <w:t>Hình 2.2.1</w:t>
+      </w:r>
+      <w:r>
+        <w:rPr>
+          <w:i/>
+        </w:rPr>
+        <w:t>1</w:t>
+      </w:r>
+      <w:r>
+        <w:rPr>
+          <w:i/>
+        </w:rPr>
+        <w:t xml:space="preserve"> – K</w:t>
+      </w:r>
+      <w:r>
+        <w:rPr>
+          <w:i/>
+        </w:rPr>
+        <w:t>hoanh vùng đèn giao thông dạng 3 (không nhiễu).</w:t>
+      </w:r>
+    </w:p>
+    <w:p>
+      <w:pPr>
+        <w:pStyle w:val="Nidungvnbn"/>
+        <w:ind w:left="450" w:firstLine="0"/>
+        <w:jc w:val="center"/>
+      </w:pPr>
+      <w:r>
+        <w:rPr>
+          <w:noProof/>
+        </w:rPr>
+        <w:drawing>
+          <wp:inline distT="0" distB="0" distL="0" distR="0">
+            <wp:extent cx="1946910" cy="1390650"/>
+            <wp:effectExtent l="0" t="0" r="0" b="0"/>
+            <wp:docPr id="18" name="Picture 18"/>
+            <wp:cNvGraphicFramePr>
+              <a:graphicFrameLocks xmlns:a="http://schemas.openxmlformats.org/drawingml/2006/main" noChangeAspect="1"/>
+            </wp:cNvGraphicFramePr>
+            <a:graphic xmlns:a="http://schemas.openxmlformats.org/drawingml/2006/main">
+              <a:graphicData uri="http://schemas.openxmlformats.org/drawingml/2006/picture">
+                <pic:pic xmlns:pic="http://schemas.openxmlformats.org/drawingml/2006/picture">
+                  <pic:nvPicPr>
+                    <pic:cNvPr id="18" name="8A82531.tmp"/>
+                    <pic:cNvPicPr/>
+                  </pic:nvPicPr>
+                  <pic:blipFill>
+                    <a:blip r:embed="rId32">
+                      <a:extLst>
+                        <a:ext uri="{28A0092B-C50C-407E-A947-70E740481C1C}">
+                          <a14:useLocalDpi xmlns:a14="http://schemas.microsoft.com/office/drawing/2010/main" val="0"/>
+                        </a:ext>
+                      </a:extLst>
+                    </a:blip>
+                    <a:stretch>
+                      <a:fillRect/>
+                    </a:stretch>
+                  </pic:blipFill>
+                  <pic:spPr>
+                    <a:xfrm>
+                      <a:off x="0" y="0"/>
+                      <a:ext cx="1947184" cy="1390846"/>
+                    </a:xfrm>
+                    <a:prstGeom prst="rect">
+                      <a:avLst/>
+                    </a:prstGeom>
+                  </pic:spPr>
+                </pic:pic>
+              </a:graphicData>
+            </a:graphic>
+          </wp:inline>
+        </w:drawing>
+      </w:r>
+    </w:p>
+    <w:p>
+      <w:pPr>
+        <w:pStyle w:val="Nidungvnbn"/>
+        <w:ind w:left="450" w:firstLine="0"/>
+        <w:jc w:val="center"/>
+        <w:outlineLvl w:val="4"/>
+      </w:pPr>
+      <w:r>
+        <w:rPr>
+          <w:i/>
+        </w:rPr>
+        <w:t>Hình 2.2.1</w:t>
+      </w:r>
+      <w:r>
+        <w:rPr>
+          <w:i/>
+        </w:rPr>
+        <w:t>2</w:t>
+      </w:r>
+      <w:r>
+        <w:rPr>
+          <w:i/>
+        </w:rPr>
+        <w:t xml:space="preserve"> – K</w:t>
+      </w:r>
+      <w:r>
+        <w:rPr>
+          <w:i/>
+        </w:rPr>
+        <w:t>hoanh vùng đèn giao thông dạng 3 (có nhiễu).</w:t>
+      </w:r>
     </w:p>
     <w:p>
       <w:pPr>
@@ -4809,7 +5755,859 @@
         <w:rPr>
           <w:sz w:val="28"/>
         </w:rPr>
+        <w:lastRenderedPageBreak/>
         <w:t>Nhận biết màu</w:t>
+      </w:r>
+    </w:p>
+    <w:p>
+      <w:pPr>
+        <w:pStyle w:val="Heading1"/>
+        <w:numPr>
+          <w:ilvl w:val="0"/>
+          <w:numId w:val="45"/>
+        </w:numPr>
+        <w:ind w:left="360" w:hanging="270"/>
+        <w:jc w:val="both"/>
+        <w:rPr>
+          <w:sz w:val="26"/>
+          <w:szCs w:val="26"/>
+        </w:rPr>
+      </w:pPr>
+      <w:r>
+        <w:rPr>
+          <w:sz w:val="26"/>
+          <w:szCs w:val="26"/>
+        </w:rPr>
+        <w:t>Dải màu</w:t>
+      </w:r>
+      <w:r>
+        <w:rPr>
+          <w:sz w:val="26"/>
+          <w:szCs w:val="26"/>
+        </w:rPr>
+        <w:t xml:space="preserve"> hsv</w:t>
+      </w:r>
+      <w:r>
+        <w:rPr>
+          <w:sz w:val="26"/>
+          <w:szCs w:val="26"/>
+        </w:rPr>
+        <w:t xml:space="preserve"> của đèn giao thông</w:t>
+      </w:r>
+    </w:p>
+    <w:p>
+      <w:pPr>
+        <w:pStyle w:val="Nidungvnbn"/>
+        <w:ind w:left="450" w:firstLine="270"/>
+      </w:pPr>
+      <w:r>
+        <w:t xml:space="preserve">Sử dụng hàm </w:t>
+      </w:r>
+      <w:r>
+        <w:rPr>
+          <w:b/>
+        </w:rPr>
+        <w:t>inRange</w:t>
+      </w:r>
+      <w:r>
+        <w:t xml:space="preserve"> trong openCV để lấy các vùng màu cần thiết trong hình hoặc khung hình (lưu ý</w:t>
+      </w:r>
+      <w:r>
+        <w:t>:</w:t>
+      </w:r>
+      <w:r>
+        <w:t xml:space="preserve"> phải chuyển sang dải màu HSV trước khi dùng hàm </w:t>
+      </w:r>
+      <w:r>
+        <w:rPr>
+          <w:b/>
+        </w:rPr>
+        <w:t>inRange</w:t>
+      </w:r>
+      <w:r>
+        <w:t>). Các vùng màu cần lấy lần lượt là:</w:t>
+      </w:r>
+    </w:p>
+    <w:p>
+      <w:pPr>
+        <w:pStyle w:val="Nidungvnbn"/>
+        <w:ind w:left="450" w:firstLine="0"/>
+      </w:pPr>
+      <w:r>
+        <w:t>- Màu đỏ:</w:t>
+      </w:r>
+    </w:p>
+    <w:p>
+      <w:pPr>
+        <w:pStyle w:val="Nidungvnbn"/>
+        <w:ind w:left="720" w:firstLine="0"/>
+        <w:rPr>
+          <w:rFonts w:ascii="Consolas" w:hAnsi="Consolas" w:cs="Consolas"/>
+          <w:color w:val="000000"/>
+          <w:sz w:val="19"/>
+          <w:szCs w:val="19"/>
+        </w:rPr>
+      </w:pPr>
+      <w:r>
+        <w:t>&lt;</w:t>
+      </w:r>
+      <w:r>
+        <w:t>1</w:t>
+      </w:r>
+      <w:r>
+        <w:t>&gt;</w:t>
+      </w:r>
+      <w:r>
+        <w:t xml:space="preserve">: </w:t>
+      </w:r>
+      <w:r>
+        <w:rPr>
+          <w:rFonts w:ascii="Consolas" w:hAnsi="Consolas" w:cs="Consolas"/>
+          <w:color w:val="2B91AF"/>
+          <w:sz w:val="19"/>
+          <w:szCs w:val="19"/>
+        </w:rPr>
+        <w:t>Scalar</w:t>
+      </w:r>
+      <w:r>
+        <w:rPr>
+          <w:rFonts w:ascii="Consolas" w:hAnsi="Consolas" w:cs="Consolas"/>
+          <w:color w:val="000000"/>
+          <w:sz w:val="19"/>
+          <w:szCs w:val="19"/>
+        </w:rPr>
+        <w:t>(0, 100, 100)</w:t>
+      </w:r>
+      <w:r>
+        <w:rPr>
+          <w:rFonts w:ascii="Consolas" w:hAnsi="Consolas" w:cs="Consolas"/>
+          <w:color w:val="000000"/>
+          <w:sz w:val="19"/>
+          <w:szCs w:val="19"/>
+        </w:rPr>
+        <w:t xml:space="preserve"> -&gt; </w:t>
+      </w:r>
+      <w:r>
+        <w:rPr>
+          <w:rFonts w:ascii="Consolas" w:hAnsi="Consolas" w:cs="Consolas"/>
+          <w:color w:val="2B91AF"/>
+          <w:sz w:val="19"/>
+          <w:szCs w:val="19"/>
+        </w:rPr>
+        <w:t>Scalar</w:t>
+      </w:r>
+      <w:r>
+        <w:rPr>
+          <w:rFonts w:ascii="Consolas" w:hAnsi="Consolas" w:cs="Consolas"/>
+          <w:color w:val="000000"/>
+          <w:sz w:val="19"/>
+          <w:szCs w:val="19"/>
+        </w:rPr>
+        <w:t>(10, 255, 255)</w:t>
+      </w:r>
+    </w:p>
+    <w:p>
+      <w:pPr>
+        <w:pStyle w:val="Nidungvnbn"/>
+        <w:ind w:left="720" w:firstLine="0"/>
+      </w:pPr>
+      <w:r>
+        <w:t>&lt;</w:t>
+      </w:r>
+      <w:r>
+        <w:t>2</w:t>
+      </w:r>
+      <w:r>
+        <w:t>&gt;</w:t>
+      </w:r>
+      <w:r>
+        <w:t>:</w:t>
+      </w:r>
+      <w:r>
+        <w:t xml:space="preserve"> </w:t>
+      </w:r>
+      <w:r>
+        <w:rPr>
+          <w:rFonts w:ascii="Consolas" w:hAnsi="Consolas" w:cs="Consolas"/>
+          <w:color w:val="2B91AF"/>
+          <w:sz w:val="19"/>
+          <w:szCs w:val="19"/>
+        </w:rPr>
+        <w:t>Scalar</w:t>
+      </w:r>
+      <w:r>
+        <w:rPr>
+          <w:rFonts w:ascii="Consolas" w:hAnsi="Consolas" w:cs="Consolas"/>
+          <w:color w:val="000000"/>
+          <w:sz w:val="19"/>
+          <w:szCs w:val="19"/>
+        </w:rPr>
+        <w:t>(160, 100, 100)</w:t>
+      </w:r>
+      <w:r>
+        <w:rPr>
+          <w:rFonts w:ascii="Consolas" w:hAnsi="Consolas" w:cs="Consolas"/>
+          <w:color w:val="000000"/>
+          <w:sz w:val="19"/>
+          <w:szCs w:val="19"/>
+        </w:rPr>
+        <w:t xml:space="preserve"> -&gt; </w:t>
+      </w:r>
+      <w:r>
+        <w:rPr>
+          <w:rFonts w:ascii="Consolas" w:hAnsi="Consolas" w:cs="Consolas"/>
+          <w:color w:val="2B91AF"/>
+          <w:sz w:val="19"/>
+          <w:szCs w:val="19"/>
+        </w:rPr>
+        <w:t>Scalar</w:t>
+      </w:r>
+      <w:r>
+        <w:rPr>
+          <w:rFonts w:ascii="Consolas" w:hAnsi="Consolas" w:cs="Consolas"/>
+          <w:color w:val="000000"/>
+          <w:sz w:val="19"/>
+          <w:szCs w:val="19"/>
+        </w:rPr>
+        <w:t>(179, 255, 255)</w:t>
+      </w:r>
+    </w:p>
+    <w:p>
+      <w:pPr>
+        <w:pStyle w:val="Nidungvnbn"/>
+        <w:ind w:left="450" w:firstLine="0"/>
+      </w:pPr>
+      <w:r>
+        <w:t>- Màu vàng:</w:t>
+      </w:r>
+    </w:p>
+    <w:p>
+      <w:pPr>
+        <w:pStyle w:val="Nidungvnbn"/>
+        <w:ind w:left="720" w:firstLine="0"/>
+        <w:rPr>
+          <w:rFonts w:ascii="Consolas" w:hAnsi="Consolas" w:cs="Consolas"/>
+          <w:color w:val="000000"/>
+          <w:sz w:val="19"/>
+          <w:szCs w:val="19"/>
+        </w:rPr>
+      </w:pPr>
+      <w:r>
+        <w:t>&lt;</w:t>
+      </w:r>
+      <w:r>
+        <w:t>1</w:t>
+      </w:r>
+      <w:r>
+        <w:t>&gt;</w:t>
+      </w:r>
+      <w:r>
+        <w:t xml:space="preserve">: </w:t>
+      </w:r>
+      <w:r>
+        <w:rPr>
+          <w:rFonts w:ascii="Consolas" w:hAnsi="Consolas" w:cs="Consolas"/>
+          <w:color w:val="2B91AF"/>
+          <w:sz w:val="19"/>
+          <w:szCs w:val="19"/>
+        </w:rPr>
+        <w:t>Scalar</w:t>
+      </w:r>
+      <w:r>
+        <w:rPr>
+          <w:rFonts w:ascii="Consolas" w:hAnsi="Consolas" w:cs="Consolas"/>
+          <w:color w:val="000000"/>
+          <w:sz w:val="19"/>
+          <w:szCs w:val="19"/>
+        </w:rPr>
+        <w:t xml:space="preserve">(0, 100, 100) -&gt; </w:t>
+      </w:r>
+      <w:r>
+        <w:rPr>
+          <w:rFonts w:ascii="Consolas" w:hAnsi="Consolas" w:cs="Consolas"/>
+          <w:color w:val="2B91AF"/>
+          <w:sz w:val="19"/>
+          <w:szCs w:val="19"/>
+        </w:rPr>
+        <w:t>Scalar</w:t>
+      </w:r>
+      <w:r>
+        <w:rPr>
+          <w:rFonts w:ascii="Consolas" w:hAnsi="Consolas" w:cs="Consolas"/>
+          <w:color w:val="000000"/>
+          <w:sz w:val="19"/>
+          <w:szCs w:val="19"/>
+        </w:rPr>
+        <w:t>(10, 255, 255)</w:t>
+      </w:r>
+    </w:p>
+    <w:p>
+      <w:pPr>
+        <w:pStyle w:val="Nidungvnbn"/>
+        <w:ind w:left="720" w:firstLine="0"/>
+      </w:pPr>
+      <w:r>
+        <w:t>&lt;</w:t>
+      </w:r>
+      <w:r>
+        <w:t>2</w:t>
+      </w:r>
+      <w:r>
+        <w:t>&gt;</w:t>
+      </w:r>
+      <w:r>
+        <w:t>:</w:t>
+      </w:r>
+      <w:r>
+        <w:t xml:space="preserve"> </w:t>
+      </w:r>
+      <w:r>
+        <w:rPr>
+          <w:rFonts w:ascii="Consolas" w:hAnsi="Consolas" w:cs="Consolas"/>
+          <w:color w:val="2B91AF"/>
+          <w:sz w:val="19"/>
+          <w:szCs w:val="19"/>
+        </w:rPr>
+        <w:t>Scalar</w:t>
+      </w:r>
+      <w:r>
+        <w:rPr>
+          <w:rFonts w:ascii="Consolas" w:hAnsi="Consolas" w:cs="Consolas"/>
+          <w:color w:val="000000"/>
+          <w:sz w:val="19"/>
+          <w:szCs w:val="19"/>
+        </w:rPr>
+        <w:t>(5, 50, 50)</w:t>
+      </w:r>
+      <w:r>
+        <w:rPr>
+          <w:rFonts w:ascii="Consolas" w:hAnsi="Consolas" w:cs="Consolas"/>
+          <w:color w:val="000000"/>
+          <w:sz w:val="19"/>
+          <w:szCs w:val="19"/>
+        </w:rPr>
+        <w:t xml:space="preserve"> -&gt;</w:t>
+      </w:r>
+      <w:r>
+        <w:rPr>
+          <w:rFonts w:ascii="Consolas" w:hAnsi="Consolas" w:cs="Consolas"/>
+          <w:color w:val="000000"/>
+          <w:sz w:val="19"/>
+          <w:szCs w:val="19"/>
+        </w:rPr>
+        <w:t xml:space="preserve"> </w:t>
+      </w:r>
+      <w:r>
+        <w:rPr>
+          <w:rFonts w:ascii="Consolas" w:hAnsi="Consolas" w:cs="Consolas"/>
+          <w:color w:val="2B91AF"/>
+          <w:sz w:val="19"/>
+          <w:szCs w:val="19"/>
+        </w:rPr>
+        <w:t>Scalar</w:t>
+      </w:r>
+      <w:r>
+        <w:rPr>
+          <w:rFonts w:ascii="Consolas" w:hAnsi="Consolas" w:cs="Consolas"/>
+          <w:color w:val="000000"/>
+          <w:sz w:val="19"/>
+          <w:szCs w:val="19"/>
+        </w:rPr>
+        <w:t>(15, 255, 255)</w:t>
+      </w:r>
+    </w:p>
+    <w:p>
+      <w:pPr>
+        <w:pStyle w:val="Nidungvnbn"/>
+        <w:ind w:left="450" w:firstLine="0"/>
+      </w:pPr>
+      <w:r>
+        <w:t>- Màu xanh lá:</w:t>
+      </w:r>
+    </w:p>
+    <w:p>
+      <w:pPr>
+        <w:pStyle w:val="Nidungvnbn"/>
+        <w:ind w:left="720" w:firstLine="0"/>
+        <w:rPr>
+          <w:rFonts w:ascii="Consolas" w:hAnsi="Consolas" w:cs="Consolas"/>
+          <w:color w:val="000000"/>
+          <w:sz w:val="19"/>
+          <w:szCs w:val="19"/>
+        </w:rPr>
+      </w:pPr>
+      <w:r>
+        <w:t>&lt;</w:t>
+      </w:r>
+      <w:r>
+        <w:t>1</w:t>
+      </w:r>
+      <w:r>
+        <w:t>&gt;</w:t>
+      </w:r>
+      <w:r>
+        <w:t xml:space="preserve">: </w:t>
+      </w:r>
+      <w:r>
+        <w:rPr>
+          <w:rFonts w:ascii="Consolas" w:hAnsi="Consolas" w:cs="Consolas"/>
+          <w:color w:val="2B91AF"/>
+          <w:sz w:val="19"/>
+          <w:szCs w:val="19"/>
+        </w:rPr>
+        <w:t>Scalar</w:t>
+      </w:r>
+      <w:r>
+        <w:rPr>
+          <w:rFonts w:ascii="Consolas" w:hAnsi="Consolas" w:cs="Consolas"/>
+          <w:color w:val="000000"/>
+          <w:sz w:val="19"/>
+          <w:szCs w:val="19"/>
+        </w:rPr>
+        <w:t>(30, 59, 50)</w:t>
+      </w:r>
+      <w:r>
+        <w:rPr>
+          <w:rFonts w:ascii="Consolas" w:hAnsi="Consolas" w:cs="Consolas"/>
+          <w:color w:val="000000"/>
+          <w:sz w:val="19"/>
+          <w:szCs w:val="19"/>
+        </w:rPr>
+        <w:t xml:space="preserve"> -&gt;</w:t>
+      </w:r>
+      <w:r>
+        <w:rPr>
+          <w:rFonts w:ascii="Consolas" w:hAnsi="Consolas" w:cs="Consolas"/>
+          <w:color w:val="000000"/>
+          <w:sz w:val="19"/>
+          <w:szCs w:val="19"/>
+        </w:rPr>
+        <w:t xml:space="preserve"> </w:t>
+      </w:r>
+      <w:r>
+        <w:rPr>
+          <w:rFonts w:ascii="Consolas" w:hAnsi="Consolas" w:cs="Consolas"/>
+          <w:color w:val="2B91AF"/>
+          <w:sz w:val="19"/>
+          <w:szCs w:val="19"/>
+        </w:rPr>
+        <w:t>Scalar</w:t>
+      </w:r>
+      <w:r>
+        <w:rPr>
+          <w:rFonts w:ascii="Consolas" w:hAnsi="Consolas" w:cs="Consolas"/>
+          <w:color w:val="000000"/>
+          <w:sz w:val="19"/>
+          <w:szCs w:val="19"/>
+        </w:rPr>
+        <w:t>(79, 158, 171)</w:t>
+      </w:r>
+    </w:p>
+    <w:p>
+      <w:pPr>
+        <w:pStyle w:val="Nidungvnbn"/>
+        <w:ind w:left="720" w:firstLine="0"/>
+      </w:pPr>
+      <w:r>
+        <w:t>&lt;</w:t>
+      </w:r>
+      <w:r>
+        <w:t>2</w:t>
+      </w:r>
+      <w:r>
+        <w:t>&gt;</w:t>
+      </w:r>
+      <w:r>
+        <w:t>:</w:t>
+      </w:r>
+      <w:r>
+        <w:t xml:space="preserve"> </w:t>
+      </w:r>
+      <w:r>
+        <w:rPr>
+          <w:rFonts w:ascii="Consolas" w:hAnsi="Consolas" w:cs="Consolas"/>
+          <w:color w:val="2B91AF"/>
+          <w:sz w:val="19"/>
+          <w:szCs w:val="19"/>
+        </w:rPr>
+        <w:t>Scalar</w:t>
+      </w:r>
+      <w:r>
+        <w:rPr>
+          <w:rFonts w:ascii="Consolas" w:hAnsi="Consolas" w:cs="Consolas"/>
+          <w:color w:val="000000"/>
+          <w:sz w:val="19"/>
+          <w:szCs w:val="19"/>
+        </w:rPr>
+        <w:t>(0, 255, 0)</w:t>
+      </w:r>
+      <w:r>
+        <w:rPr>
+          <w:rFonts w:ascii="Consolas" w:hAnsi="Consolas" w:cs="Consolas"/>
+          <w:color w:val="000000"/>
+          <w:sz w:val="19"/>
+          <w:szCs w:val="19"/>
+        </w:rPr>
+        <w:t xml:space="preserve"> -&gt;</w:t>
+      </w:r>
+      <w:r>
+        <w:rPr>
+          <w:rFonts w:ascii="Consolas" w:hAnsi="Consolas" w:cs="Consolas"/>
+          <w:color w:val="000000"/>
+          <w:sz w:val="19"/>
+          <w:szCs w:val="19"/>
+        </w:rPr>
+        <w:t xml:space="preserve"> </w:t>
+      </w:r>
+      <w:r>
+        <w:rPr>
+          <w:rFonts w:ascii="Consolas" w:hAnsi="Consolas" w:cs="Consolas"/>
+          <w:color w:val="2B91AF"/>
+          <w:sz w:val="19"/>
+          <w:szCs w:val="19"/>
+        </w:rPr>
+        <w:t>Scalar</w:t>
+      </w:r>
+      <w:r>
+        <w:rPr>
+          <w:rFonts w:ascii="Consolas" w:hAnsi="Consolas" w:cs="Consolas"/>
+          <w:color w:val="000000"/>
+          <w:sz w:val="19"/>
+          <w:szCs w:val="19"/>
+        </w:rPr>
+        <w:t>(229, 255, 204)</w:t>
+      </w:r>
+    </w:p>
+    <w:p>
+      <w:pPr>
+        <w:pStyle w:val="Nidungvnbn"/>
+        <w:ind w:left="450" w:firstLine="0"/>
+      </w:pPr>
+      <w:r>
+        <w:t xml:space="preserve">Mỗi màu đều có 2 vùng màu, sử dụng hàm </w:t>
+      </w:r>
+      <w:r>
+        <w:rPr>
+          <w:b/>
+        </w:rPr>
+        <w:t>addWeighted</w:t>
+      </w:r>
+      <w:r>
+        <w:t xml:space="preserve"> </w:t>
+      </w:r>
+      <w:r>
+        <w:t>để hai vùng màu của mỗi màu thành một.</w:t>
+      </w:r>
+    </w:p>
+    <w:p>
+      <w:pPr>
+        <w:pStyle w:val="Nidungvnbn"/>
+        <w:ind w:left="450" w:firstLine="0"/>
+      </w:pPr>
+      <w:r>
+        <w:t>Sau khi thực hiện các bước trên, kết quả sẽ thu lại được 3 threshold của 3 màu đỏ, vàng và xanh lá.</w:t>
+      </w:r>
+    </w:p>
+    <w:p>
+      <w:pPr>
+        <w:pStyle w:val="Heading1"/>
+        <w:numPr>
+          <w:ilvl w:val="0"/>
+          <w:numId w:val="45"/>
+        </w:numPr>
+        <w:ind w:left="360" w:hanging="270"/>
+        <w:jc w:val="both"/>
+        <w:rPr>
+          <w:sz w:val="26"/>
+          <w:szCs w:val="26"/>
+        </w:rPr>
+      </w:pPr>
+      <w:r>
+        <w:rPr>
+          <w:sz w:val="26"/>
+          <w:szCs w:val="26"/>
+        </w:rPr>
+        <w:t>Tìm vị trí màu trên ảnh</w:t>
+      </w:r>
+    </w:p>
+    <w:p>
+      <w:pPr>
+        <w:pStyle w:val="Nidungvnbn"/>
+        <w:ind w:left="450" w:firstLine="270"/>
+      </w:pPr>
+      <w:r>
+        <w:t>Dùng</w:t>
+      </w:r>
+      <w:r>
+        <w:t xml:space="preserve"> hàm </w:t>
+      </w:r>
+      <w:r>
+        <w:rPr>
+          <w:b/>
+        </w:rPr>
+        <w:t>findContours</w:t>
+      </w:r>
+      <w:r>
+        <w:t xml:space="preserve"> của openCV </w:t>
+      </w:r>
+      <w:r>
+        <w:t xml:space="preserve">để nhận biết viền trong mỗi threshold của từng màu. Sau đó, sử dụng lớp đối tượng </w:t>
+      </w:r>
+      <w:r>
+        <w:rPr>
+          <w:b/>
+        </w:rPr>
+        <w:t>Moments</w:t>
+      </w:r>
+      <w:r>
+        <w:t xml:space="preserve"> của openCV để xác định vị trí và độ lớn của các cụm màu trong threshold</w:t>
+      </w:r>
+      <w:r>
+        <w:t>.</w:t>
+      </w:r>
+    </w:p>
+    <w:p>
+      <w:pPr>
+        <w:pStyle w:val="Nidungvnbn"/>
+        <w:ind w:left="450" w:firstLine="270"/>
+      </w:pPr>
+      <w:r>
+        <w:t>Trước khi lưu lại các vị trí, cần phải khử nhiễu bằng cách kiểm tra</w:t>
+      </w:r>
+      <w:r>
+        <w:t xml:space="preserve"> kích thước của</w:t>
+      </w:r>
+      <w:r>
+        <w:t xml:space="preserve"> các cụm màu</w:t>
+      </w:r>
+      <w:r>
+        <w:t>. Nếu cụm màu có kích thước nhỏ hơn 20x20 pixel thì đó là nhiễu cần loại bỏ. Nếu cụm màu lớn hơn hoặc bằng 2/3 màn hình hiển thị thì đó là do vật ở quá gần hoặc đó phông nền (background).</w:t>
+      </w:r>
+    </w:p>
+    <w:p>
+      <w:pPr>
+        <w:pStyle w:val="Nidungvnbn"/>
+        <w:ind w:left="450" w:firstLine="270"/>
+      </w:pPr>
+      <w:r>
+        <w:t xml:space="preserve">Kết quả thu về dược một danh sách các vị trí màu </w:t>
+      </w:r>
+      <w:r>
+        <w:t>đã được k</w:t>
+      </w:r>
+      <w:r>
+        <w:t>hử nhiễu</w:t>
+      </w:r>
+      <w:r>
+        <w:t>.</w:t>
+      </w:r>
+    </w:p>
+    <w:p>
+      <w:pPr>
+        <w:pStyle w:val="Heading1"/>
+        <w:numPr>
+          <w:ilvl w:val="0"/>
+          <w:numId w:val="45"/>
+        </w:numPr>
+        <w:ind w:left="360" w:hanging="270"/>
+        <w:jc w:val="both"/>
+        <w:rPr>
+          <w:sz w:val="26"/>
+          <w:szCs w:val="26"/>
+        </w:rPr>
+      </w:pPr>
+      <w:r>
+        <w:rPr>
+          <w:sz w:val="26"/>
+          <w:szCs w:val="26"/>
+        </w:rPr>
+        <w:lastRenderedPageBreak/>
+        <w:t>Kết hợp nhận diện màu với khoanh vùng</w:t>
+      </w:r>
+    </w:p>
+    <w:p>
+      <w:pPr>
+        <w:pStyle w:val="Nidungvnbn"/>
+        <w:ind w:left="450" w:firstLine="270"/>
+      </w:pPr>
+      <w:r>
+        <w:t xml:space="preserve">Sử dụng vòng lặp duyệt tuần tự, cứ mỗi khoanh vùng đối tượng thì kiểm tra bên trong có cụm màu nào không. Nếu có thì trả về màu nhận biết được (khi kiểm tra màu nên sử dụng lệnh </w:t>
+      </w:r>
+      <w:r>
+        <w:rPr>
+          <w:b/>
+        </w:rPr>
+        <w:t>else if</w:t>
+      </w:r>
+      <w:r>
+        <w:t xml:space="preserve"> để lấy duy nhất một màu đèn, tránh hiện tượng 1 lúc hiển thị 3 màu đèn).</w:t>
+      </w:r>
+    </w:p>
+    <w:p>
+      <w:pPr>
+        <w:pStyle w:val="Nidungvnbn"/>
+        <w:ind w:left="450" w:firstLine="270"/>
+      </w:pPr>
+      <w:r>
+        <w:t>Kết quả chạy thực nghiệm:</w:t>
+      </w:r>
+    </w:p>
+    <w:p>
+      <w:pPr>
+        <w:pStyle w:val="Nidungvnbn"/>
+        <w:ind w:left="450" w:firstLine="0"/>
+        <w:jc w:val="center"/>
+      </w:pPr>
+      <w:r>
+        <w:rPr>
+          <w:noProof/>
+        </w:rPr>
+        <w:drawing>
+          <wp:inline distT="0" distB="0" distL="0" distR="0">
+            <wp:extent cx="3800475" cy="2721585"/>
+            <wp:effectExtent l="0" t="0" r="0" b="3175"/>
+            <wp:docPr id="19" name="Picture 19"/>
+            <wp:cNvGraphicFramePr>
+              <a:graphicFrameLocks xmlns:a="http://schemas.openxmlformats.org/drawingml/2006/main" noChangeAspect="1"/>
+            </wp:cNvGraphicFramePr>
+            <a:graphic xmlns:a="http://schemas.openxmlformats.org/drawingml/2006/main">
+              <a:graphicData uri="http://schemas.openxmlformats.org/drawingml/2006/picture">
+                <pic:pic xmlns:pic="http://schemas.openxmlformats.org/drawingml/2006/picture">
+                  <pic:nvPicPr>
+                    <pic:cNvPr id="19" name="8A8F078.tmp"/>
+                    <pic:cNvPicPr/>
+                  </pic:nvPicPr>
+                  <pic:blipFill>
+                    <a:blip r:embed="rId33">
+                      <a:extLst>
+                        <a:ext uri="{28A0092B-C50C-407E-A947-70E740481C1C}">
+                          <a14:useLocalDpi xmlns:a14="http://schemas.microsoft.com/office/drawing/2010/main" val="0"/>
+                        </a:ext>
+                      </a:extLst>
+                    </a:blip>
+                    <a:stretch>
+                      <a:fillRect/>
+                    </a:stretch>
+                  </pic:blipFill>
+                  <pic:spPr>
+                    <a:xfrm>
+                      <a:off x="0" y="0"/>
+                      <a:ext cx="3822451" cy="2737323"/>
+                    </a:xfrm>
+                    <a:prstGeom prst="rect">
+                      <a:avLst/>
+                    </a:prstGeom>
+                  </pic:spPr>
+                </pic:pic>
+              </a:graphicData>
+            </a:graphic>
+          </wp:inline>
+        </w:drawing>
+      </w:r>
+    </w:p>
+    <w:p>
+      <w:pPr>
+        <w:pStyle w:val="Nidungvnbn"/>
+        <w:ind w:left="450" w:firstLine="0"/>
+        <w:jc w:val="center"/>
+        <w:outlineLvl w:val="4"/>
+        <w:rPr>
+          <w:i/>
+        </w:rPr>
+      </w:pPr>
+      <w:r>
+        <w:rPr>
+          <w:i/>
+        </w:rPr>
+        <w:t xml:space="preserve">Hình 2.2.13 </w:t>
+      </w:r>
+      <w:r>
+        <w:rPr>
+          <w:i/>
+        </w:rPr>
+        <w:t>–</w:t>
+      </w:r>
+      <w:r>
+        <w:rPr>
+          <w:i/>
+        </w:rPr>
+        <w:t xml:space="preserve"> </w:t>
+      </w:r>
+      <w:r>
+        <w:rPr>
+          <w:i/>
+        </w:rPr>
+        <w:t>Nhận diện tín hiệu đèn đỏ.</w:t>
+      </w:r>
+    </w:p>
+    <w:p>
+      <w:pPr>
+        <w:pStyle w:val="Nidungvnbn"/>
+        <w:ind w:left="450" w:firstLine="0"/>
+        <w:jc w:val="center"/>
+      </w:pPr>
+      <w:r>
+        <w:rPr>
+          <w:noProof/>
+        </w:rPr>
+        <w:drawing>
+          <wp:inline distT="0" distB="0" distL="0" distR="0">
+            <wp:extent cx="3771900" cy="2669765"/>
+            <wp:effectExtent l="0" t="0" r="0" b="0"/>
+            <wp:docPr id="20" name="Picture 20"/>
+            <wp:cNvGraphicFramePr>
+              <a:graphicFrameLocks xmlns:a="http://schemas.openxmlformats.org/drawingml/2006/main" noChangeAspect="1"/>
+            </wp:cNvGraphicFramePr>
+            <a:graphic xmlns:a="http://schemas.openxmlformats.org/drawingml/2006/main">
+              <a:graphicData uri="http://schemas.openxmlformats.org/drawingml/2006/picture">
+                <pic:pic xmlns:pic="http://schemas.openxmlformats.org/drawingml/2006/picture">
+                  <pic:nvPicPr>
+                    <pic:cNvPr id="20" name="8A87E81.tmp"/>
+                    <pic:cNvPicPr/>
+                  </pic:nvPicPr>
+                  <pic:blipFill>
+                    <a:blip r:embed="rId34">
+                      <a:extLst>
+                        <a:ext uri="{28A0092B-C50C-407E-A947-70E740481C1C}">
+                          <a14:useLocalDpi xmlns:a14="http://schemas.microsoft.com/office/drawing/2010/main" val="0"/>
+                        </a:ext>
+                      </a:extLst>
+                    </a:blip>
+                    <a:stretch>
+                      <a:fillRect/>
+                    </a:stretch>
+                  </pic:blipFill>
+                  <pic:spPr>
+                    <a:xfrm>
+                      <a:off x="0" y="0"/>
+                      <a:ext cx="3791127" cy="2683374"/>
+                    </a:xfrm>
+                    <a:prstGeom prst="rect">
+                      <a:avLst/>
+                    </a:prstGeom>
+                  </pic:spPr>
+                </pic:pic>
+              </a:graphicData>
+            </a:graphic>
+          </wp:inline>
+        </w:drawing>
+      </w:r>
+    </w:p>
+    <w:p>
+      <w:pPr>
+        <w:pStyle w:val="Nidungvnbn"/>
+        <w:ind w:left="450" w:firstLine="0"/>
+        <w:jc w:val="center"/>
+        <w:outlineLvl w:val="4"/>
+        <w:rPr>
+          <w:i/>
+        </w:rPr>
+      </w:pPr>
+      <w:r>
+        <w:rPr>
+          <w:i/>
+        </w:rPr>
+        <w:t>Hình 2.2.14 – Nhận diện tín hiệu đèn xanh.</w:t>
       </w:r>
     </w:p>
     <w:p>
@@ -4825,22 +6623,445 @@
           <w:sz w:val="32"/>
         </w:rPr>
       </w:pPr>
+      <w:r>
+        <w:rPr>
+          <w:sz w:val="32"/>
+        </w:rPr>
+        <w:lastRenderedPageBreak/>
+        <w:t>Kết luận</w:t>
+      </w:r>
     </w:p>
     <w:p>
       <w:pPr>
         <w:pStyle w:val="Heading1"/>
         <w:numPr>
           <w:ilvl w:val="0"/>
-          <w:numId w:val="34"/>
+          <w:numId w:val="46"/>
         </w:numPr>
+        <w:ind w:left="270" w:hanging="270"/>
+        <w:jc w:val="both"/>
+        <w:rPr>
+          <w:sz w:val="28"/>
+        </w:rPr>
+      </w:pPr>
+      <w:r>
+        <w:rPr>
+          <w:sz w:val="28"/>
+        </w:rPr>
+        <w:t>Ưu điểm</w:t>
+      </w:r>
+    </w:p>
+    <w:p>
+      <w:pPr>
+        <w:pStyle w:val="Nidungvnbn"/>
+        <w:numPr>
+          <w:ilvl w:val="0"/>
+          <w:numId w:val="47"/>
+        </w:numPr>
+        <w:ind w:left="360" w:hanging="180"/>
+      </w:pPr>
+      <w:r>
+        <w:t>Nhận biết được hình dạng đèn giao thông và phân biệt được trạng thái của màu đèn.</w:t>
+      </w:r>
+    </w:p>
+    <w:p>
+      <w:pPr>
+        <w:pStyle w:val="Nidungvnbn"/>
+        <w:numPr>
+          <w:ilvl w:val="0"/>
+          <w:numId w:val="47"/>
+        </w:numPr>
+        <w:ind w:left="360" w:hanging="180"/>
+      </w:pPr>
+      <w:r>
+        <w:t>Khử nhiễu tốt.</w:t>
+      </w:r>
+    </w:p>
+    <w:p>
+      <w:pPr>
+        <w:pStyle w:val="Nidungvnbn"/>
+        <w:numPr>
+          <w:ilvl w:val="0"/>
+          <w:numId w:val="47"/>
+        </w:numPr>
+        <w:ind w:left="360" w:hanging="180"/>
+      </w:pPr>
+      <w:r>
+        <w:t>Có thể nhận dạng trên 3 phương diện: Hình ảnh, video, real time (thiết bị ghi hình).</w:t>
+      </w:r>
+    </w:p>
+    <w:p>
+      <w:pPr>
+        <w:pStyle w:val="Heading1"/>
+        <w:numPr>
+          <w:ilvl w:val="0"/>
+          <w:numId w:val="46"/>
+        </w:numPr>
+        <w:ind w:left="270" w:hanging="270"/>
+        <w:jc w:val="both"/>
+        <w:rPr>
+          <w:sz w:val="28"/>
+        </w:rPr>
+      </w:pPr>
+      <w:r>
+        <w:rPr>
+          <w:sz w:val="28"/>
+        </w:rPr>
+        <w:t>Ngược điểm</w:t>
+      </w:r>
+    </w:p>
+    <w:p>
+      <w:pPr>
+        <w:pStyle w:val="Nidungvnbn"/>
+        <w:numPr>
+          <w:ilvl w:val="0"/>
+          <w:numId w:val="48"/>
+        </w:numPr>
+        <w:ind w:left="360" w:hanging="180"/>
+      </w:pPr>
+      <w:r>
+        <w:t xml:space="preserve">Thuật toán khá nặng dẫn đến việc </w:t>
+      </w:r>
+      <w:r>
+        <w:t>xử lý lâu khi áp dụng trên video và real time.</w:t>
+      </w:r>
+    </w:p>
+    <w:p>
+      <w:pPr>
+        <w:pStyle w:val="Nidungvnbn"/>
+        <w:numPr>
+          <w:ilvl w:val="0"/>
+          <w:numId w:val="48"/>
+        </w:numPr>
+        <w:ind w:left="360" w:hanging="180"/>
+      </w:pPr>
+      <w:r>
+        <w:t>Vẫn còn nhiễu tại một số điểm nhỏ dẫn đến sai sót đôi chút.</w:t>
+      </w:r>
+    </w:p>
+    <w:p>
+      <w:pPr>
+        <w:pStyle w:val="Nidungvnbn"/>
+        <w:numPr>
+          <w:ilvl w:val="0"/>
+          <w:numId w:val="48"/>
+        </w:numPr>
+        <w:ind w:left="360" w:hanging="180"/>
+      </w:pPr>
+      <w:r>
+        <w:t>Tập huấn luyện hình ảnh vẫn khá ít.</w:t>
+      </w:r>
+    </w:p>
+    <w:p>
+      <w:pPr>
+        <w:pStyle w:val="Heading1"/>
+        <w:numPr>
+          <w:ilvl w:val="0"/>
+          <w:numId w:val="46"/>
+        </w:numPr>
+        <w:ind w:left="270" w:hanging="270"/>
+        <w:jc w:val="both"/>
+        <w:rPr>
+          <w:sz w:val="28"/>
+        </w:rPr>
+      </w:pPr>
+      <w:r>
+        <w:rPr>
+          <w:sz w:val="28"/>
+        </w:rPr>
+        <w:t>Hướng phát triển</w:t>
+      </w:r>
+    </w:p>
+    <w:p>
+      <w:pPr>
+        <w:pStyle w:val="Nidungvnbn"/>
+        <w:numPr>
+          <w:ilvl w:val="0"/>
+          <w:numId w:val="49"/>
+        </w:numPr>
+        <w:ind w:left="360" w:hanging="180"/>
+      </w:pPr>
+      <w:r>
+        <w:t>Tối ưu và cải thiện thuật toán để quá trình xử lý tốt hơn.</w:t>
+      </w:r>
+    </w:p>
+    <w:p>
+      <w:pPr>
+        <w:pStyle w:val="Nidungvnbn"/>
+        <w:numPr>
+          <w:ilvl w:val="0"/>
+          <w:numId w:val="49"/>
+        </w:numPr>
+        <w:ind w:left="360" w:hanging="180"/>
+      </w:pPr>
+      <w:r>
+        <w:t>Tăng số lượng tập huấn luyện (khoảng trên 2000 hình positive, và trên 2000 hình negative)</w:t>
+      </w:r>
+      <w:r>
+        <w:t xml:space="preserve"> để giảm nhiễu và nhận diện chính xác hơn.</w:t>
+      </w:r>
+    </w:p>
+    <w:p>
+      <w:pPr>
+        <w:pStyle w:val="Nidungvnbn"/>
+        <w:numPr>
+          <w:ilvl w:val="0"/>
+          <w:numId w:val="49"/>
+        </w:numPr>
+        <w:ind w:left="360" w:hanging="180"/>
+      </w:pPr>
+      <w:r>
+        <w:t>Cập nhật thêm tính năng nhận biết thời gian chờ của đèn giao thông.</w:t>
+      </w:r>
+    </w:p>
+    <w:p>
+      <w:pPr>
+        <w:pStyle w:val="Nidungvnbn"/>
+        <w:numPr>
+          <w:ilvl w:val="0"/>
+          <w:numId w:val="49"/>
+        </w:numPr>
+        <w:ind w:left="360" w:hanging="180"/>
+      </w:pPr>
+      <w:r>
+        <w:t>Cập nhật thêm tính năng thông báo dành cho người đi bộ của các đèn giao thông hiện đại.</w:t>
+      </w:r>
+    </w:p>
+    <w:p>
+      <w:pPr>
+        <w:pStyle w:val="Nidungvnbn"/>
+      </w:pPr>
+    </w:p>
+    <w:p>
+      <w:pPr>
+        <w:rPr>
+          <w:rFonts w:ascii="Times New Roman" w:eastAsia="Times New Roman" w:hAnsi="Times New Roman" w:cs="Times New Roman"/>
+          <w:sz w:val="26"/>
+          <w:szCs w:val="26"/>
+        </w:rPr>
+      </w:pPr>
+      <w:r>
+        <w:br w:type="page"/>
+      </w:r>
+    </w:p>
+    <w:p>
+      <w:pPr>
+        <w:pStyle w:val="Heading1"/>
         <w:jc w:val="center"/>
         <w:rPr>
           <w:sz w:val="36"/>
         </w:rPr>
       </w:pPr>
+      <w:r>
+        <w:rPr>
+          <w:sz w:val="36"/>
+        </w:rPr>
+        <w:lastRenderedPageBreak/>
+        <w:t>TÀI LIỆU THAM KHẢO</w:t>
+      </w:r>
+    </w:p>
+    <w:p>
+      <w:pPr>
+        <w:pStyle w:val="Nidungvnbn"/>
+        <w:numPr>
+          <w:ilvl w:val="0"/>
+          <w:numId w:val="50"/>
+        </w:numPr>
+        <w:ind w:left="540" w:hanging="450"/>
+      </w:pPr>
+      <w:r>
+        <w:t>M.Amutha Bharathi</w:t>
+      </w:r>
+      <w:r>
+        <w:t>. “</w:t>
+      </w:r>
+      <w:r>
+        <w:t>Color Detection in OpenCV</w:t>
+      </w:r>
+      <w:r>
+        <w:t>”</w:t>
+      </w:r>
+      <w:r>
+        <w:t>.</w:t>
+      </w:r>
+    </w:p>
+    <w:p>
+      <w:pPr>
+        <w:pStyle w:val="Nidungvnbn"/>
+        <w:numPr>
+          <w:ilvl w:val="0"/>
+          <w:numId w:val="50"/>
+        </w:numPr>
+        <w:ind w:left="540" w:hanging="450"/>
+      </w:pPr>
+      <w:r>
+        <w:t>Jesse Levinson, Jake Askeland, Jennifer Dolson, Sebastian Thrun</w:t>
+      </w:r>
+      <w:r>
+        <w:t>. “</w:t>
+      </w:r>
+      <w:r>
+        <w:t>Trafﬁc Light Mapping, Localization, and State Detection for Autonomous Vehicles</w:t>
+      </w:r>
+      <w:r>
+        <w:t>”</w:t>
+      </w:r>
+      <w:r>
+        <w:t>.</w:t>
+      </w:r>
+    </w:p>
+    <w:p>
+      <w:pPr>
+        <w:pStyle w:val="Nidungvnbn"/>
+        <w:numPr>
+          <w:ilvl w:val="0"/>
+          <w:numId w:val="50"/>
+        </w:numPr>
+        <w:ind w:left="540" w:hanging="450"/>
+      </w:pPr>
+      <w:r>
+        <w:t xml:space="preserve"> Nguyễn Văn Long</w:t>
+      </w:r>
+      <w:r>
+        <w:t>. “</w:t>
+      </w:r>
+      <w:r>
+        <w:t>Ứng dụng xử lý ảnh trong thực thế với thư viện OpenCV C/C++</w:t>
+      </w:r>
+      <w:r>
+        <w:t>”</w:t>
+      </w:r>
+      <w:r>
+        <w:t>.</w:t>
+      </w:r>
+    </w:p>
+    <w:p>
+      <w:pPr>
+        <w:pStyle w:val="Nidungvnbn"/>
+        <w:numPr>
+          <w:ilvl w:val="0"/>
+          <w:numId w:val="50"/>
+        </w:numPr>
+        <w:ind w:left="540" w:hanging="450"/>
+      </w:pPr>
+      <w:r>
+        <w:t>Sander Soo</w:t>
+      </w:r>
+      <w:r>
+        <w:t>. “</w:t>
+      </w:r>
+      <w:r>
+        <w:t>Object detection using Haar-cascade Classifier</w:t>
+      </w:r>
+      <w:r>
+        <w:t>”</w:t>
+      </w:r>
+      <w:r>
+        <w:t>.</w:t>
+      </w:r>
+    </w:p>
+    <w:p>
+      <w:pPr>
+        <w:pStyle w:val="Nidungvnbn"/>
+        <w:numPr>
+          <w:ilvl w:val="0"/>
+          <w:numId w:val="50"/>
+        </w:numPr>
+        <w:ind w:left="540" w:hanging="450"/>
+      </w:pPr>
+      <w:r>
+        <w:rPr>
+          <w:color w:val="000000"/>
+        </w:rPr>
+        <w:t>N. Dalal and B. Triggs, “Histograms of oriented gradients for human dectection” in IEEE conference on computer vision and Pattern Recognition, 2005</w:t>
+      </w:r>
+      <w:r>
+        <w:rPr>
+          <w:color w:val="000000"/>
+        </w:rPr>
+        <w:t>.</w:t>
+      </w:r>
+    </w:p>
+    <w:p>
+      <w:pPr>
+        <w:pStyle w:val="Nidungvnbn"/>
+        <w:numPr>
+          <w:ilvl w:val="0"/>
+          <w:numId w:val="50"/>
+        </w:numPr>
+        <w:ind w:left="540" w:hanging="450"/>
+      </w:pPr>
+      <w:r>
+        <w:rPr>
+          <w:color w:val="000000"/>
+        </w:rPr>
+        <w:t>Moises Diaz-Cabrera and Pietro Cerri. “</w:t>
+      </w:r>
+      <w:r>
+        <w:rPr>
+          <w:color w:val="000000"/>
+        </w:rPr>
+        <w:t>Traﬃc Light Recognition During the Night Based on Fuzzy Logic Clustering</w:t>
+      </w:r>
+      <w:r>
+        <w:rPr>
+          <w:color w:val="000000"/>
+        </w:rPr>
+        <w:t>”.</w:t>
+      </w:r>
+    </w:p>
+    <w:p>
+      <w:pPr>
+        <w:pStyle w:val="Nidungvnbn"/>
+        <w:numPr>
+          <w:ilvl w:val="0"/>
+          <w:numId w:val="50"/>
+        </w:numPr>
+        <w:ind w:left="540" w:hanging="450"/>
+      </w:pPr>
+      <w:r>
+        <w:t>Mahmoud Abdallah</w:t>
+      </w:r>
+      <w:r>
+        <w:t xml:space="preserve"> and</w:t>
+      </w:r>
+      <w:r>
+        <w:t xml:space="preserve"> Daniel Eiland</w:t>
+      </w:r>
+      <w:r>
+        <w:t>. “</w:t>
+      </w:r>
+      <w:r>
+        <w:t>Traffic Signal Detection and Tracking</w:t>
+      </w:r>
+      <w:r>
+        <w:t>”, 2011.</w:t>
+      </w:r>
+    </w:p>
+    <w:p>
+      <w:pPr>
+        <w:pStyle w:val="Nidungvnbn"/>
+        <w:numPr>
+          <w:ilvl w:val="0"/>
+          <w:numId w:val="50"/>
+        </w:numPr>
+        <w:ind w:left="540" w:hanging="450"/>
+      </w:pPr>
+      <w:r>
+        <w:rPr>
+          <w:color w:val="000000"/>
+        </w:rPr>
+        <w:t>Subhransu Maji et al. Classification using Intersection Kernel Support Vector Machines is Effcient. IEEE Computer Vision and Pattern Recognition 2008</w:t>
+      </w:r>
+      <w:r>
+        <w:rPr>
+          <w:color w:val="000000"/>
+        </w:rPr>
+        <w:t>.</w:t>
+      </w:r>
     </w:p>
     <w:sectPr>
-      <w:headerReference w:type="default" r:id="rId27"/>
+      <w:headerReference w:type="default" r:id="rId35"/>
       <w:pgSz w:w="12240" w:h="15840"/>
       <w:pgMar w:top="1440" w:right="1170" w:bottom="1440" w:left="2160" w:header="720" w:footer="720" w:gutter="0"/>
       <w:pgNumType w:start="0"/>
@@ -4936,7 +7157,7 @@
           <w:rPr>
             <w:noProof/>
           </w:rPr>
-          <w:t>18</w:t>
+          <w:t>19</w:t>
         </w:r>
         <w:r>
           <w:rPr>
@@ -5270,6 +7491,95 @@
     </w:lvl>
   </w:abstractNum>
   <w:abstractNum w:abstractNumId="3" w15:restartNumberingAfterBreak="0">
+    <w:nsid w:val="0B847CD4"/>
+    <w:multiLevelType w:val="hybridMultilevel"/>
+    <w:tmpl w:val="2762275A"/>
+    <w:lvl w:ilvl="0" w:tplc="3A1836C2">
+      <w:start w:val="1"/>
+      <w:numFmt w:val="decimal"/>
+      <w:lvlText w:val="[%1]."/>
+      <w:lvlJc w:val="left"/>
+      <w:pPr>
+        <w:ind w:left="990" w:hanging="360"/>
+      </w:pPr>
+      <w:rPr>
+        <w:rFonts w:hint="default"/>
+      </w:rPr>
+    </w:lvl>
+    <w:lvl w:ilvl="1" w:tplc="04090019" w:tentative="1">
+      <w:start w:val="1"/>
+      <w:numFmt w:val="lowerLetter"/>
+      <w:lvlText w:val="%2."/>
+      <w:lvlJc w:val="left"/>
+      <w:pPr>
+        <w:ind w:left="1440" w:hanging="360"/>
+      </w:pPr>
+    </w:lvl>
+    <w:lvl w:ilvl="2" w:tplc="0409001B" w:tentative="1">
+      <w:start w:val="1"/>
+      <w:numFmt w:val="lowerRoman"/>
+      <w:lvlText w:val="%3."/>
+      <w:lvlJc w:val="right"/>
+      <w:pPr>
+        <w:ind w:left="2160" w:hanging="180"/>
+      </w:pPr>
+    </w:lvl>
+    <w:lvl w:ilvl="3" w:tplc="0409000F" w:tentative="1">
+      <w:start w:val="1"/>
+      <w:numFmt w:val="decimal"/>
+      <w:lvlText w:val="%4."/>
+      <w:lvlJc w:val="left"/>
+      <w:pPr>
+        <w:ind w:left="2880" w:hanging="360"/>
+      </w:pPr>
+    </w:lvl>
+    <w:lvl w:ilvl="4" w:tplc="04090019" w:tentative="1">
+      <w:start w:val="1"/>
+      <w:numFmt w:val="lowerLetter"/>
+      <w:lvlText w:val="%5."/>
+      <w:lvlJc w:val="left"/>
+      <w:pPr>
+        <w:ind w:left="3600" w:hanging="360"/>
+      </w:pPr>
+    </w:lvl>
+    <w:lvl w:ilvl="5" w:tplc="0409001B" w:tentative="1">
+      <w:start w:val="1"/>
+      <w:numFmt w:val="lowerRoman"/>
+      <w:lvlText w:val="%6."/>
+      <w:lvlJc w:val="right"/>
+      <w:pPr>
+        <w:ind w:left="4320" w:hanging="180"/>
+      </w:pPr>
+    </w:lvl>
+    <w:lvl w:ilvl="6" w:tplc="0409000F" w:tentative="1">
+      <w:start w:val="1"/>
+      <w:numFmt w:val="decimal"/>
+      <w:lvlText w:val="%7."/>
+      <w:lvlJc w:val="left"/>
+      <w:pPr>
+        <w:ind w:left="5040" w:hanging="360"/>
+      </w:pPr>
+    </w:lvl>
+    <w:lvl w:ilvl="7" w:tplc="04090019" w:tentative="1">
+      <w:start w:val="1"/>
+      <w:numFmt w:val="lowerLetter"/>
+      <w:lvlText w:val="%8."/>
+      <w:lvlJc w:val="left"/>
+      <w:pPr>
+        <w:ind w:left="5760" w:hanging="360"/>
+      </w:pPr>
+    </w:lvl>
+    <w:lvl w:ilvl="8" w:tplc="0409001B" w:tentative="1">
+      <w:start w:val="1"/>
+      <w:numFmt w:val="lowerRoman"/>
+      <w:lvlText w:val="%9."/>
+      <w:lvlJc w:val="right"/>
+      <w:pPr>
+        <w:ind w:left="6480" w:hanging="180"/>
+      </w:pPr>
+    </w:lvl>
+  </w:abstractNum>
+  <w:abstractNum w:abstractNumId="4" w15:restartNumberingAfterBreak="0">
     <w:nsid w:val="122B2615"/>
     <w:multiLevelType w:val="hybridMultilevel"/>
     <w:tmpl w:val="5C547D42"/>
@@ -5382,7 +7692,7 @@
       </w:rPr>
     </w:lvl>
   </w:abstractNum>
-  <w:abstractNum w:abstractNumId="4" w15:restartNumberingAfterBreak="0">
+  <w:abstractNum w:abstractNumId="5" w15:restartNumberingAfterBreak="0">
     <w:nsid w:val="12E215FB"/>
     <w:multiLevelType w:val="hybridMultilevel"/>
     <w:tmpl w:val="F364E1EA"/>
@@ -5471,7 +7781,7 @@
       </w:pPr>
     </w:lvl>
   </w:abstractNum>
-  <w:abstractNum w:abstractNumId="5" w15:restartNumberingAfterBreak="0">
+  <w:abstractNum w:abstractNumId="6" w15:restartNumberingAfterBreak="0">
     <w:nsid w:val="134320A5"/>
     <w:multiLevelType w:val="hybridMultilevel"/>
     <w:tmpl w:val="FA6216D8"/>
@@ -5561,7 +7871,7 @@
       </w:pPr>
     </w:lvl>
   </w:abstractNum>
-  <w:abstractNum w:abstractNumId="6" w15:restartNumberingAfterBreak="0">
+  <w:abstractNum w:abstractNumId="7" w15:restartNumberingAfterBreak="0">
     <w:nsid w:val="1621181A"/>
     <w:multiLevelType w:val="hybridMultilevel"/>
     <w:tmpl w:val="CA522E9A"/>
@@ -5674,7 +7984,7 @@
       </w:rPr>
     </w:lvl>
   </w:abstractNum>
-  <w:abstractNum w:abstractNumId="7" w15:restartNumberingAfterBreak="0">
+  <w:abstractNum w:abstractNumId="8" w15:restartNumberingAfterBreak="0">
     <w:nsid w:val="191E55F4"/>
     <w:multiLevelType w:val="hybridMultilevel"/>
     <w:tmpl w:val="8F760954"/>
@@ -5787,7 +8097,93 @@
       </w:rPr>
     </w:lvl>
   </w:abstractNum>
-  <w:abstractNum w:abstractNumId="8" w15:restartNumberingAfterBreak="0">
+  <w:abstractNum w:abstractNumId="9" w15:restartNumberingAfterBreak="0">
+    <w:nsid w:val="1E556D16"/>
+    <w:multiLevelType w:val="hybridMultilevel"/>
+    <w:tmpl w:val="EFC4F5E6"/>
+    <w:lvl w:ilvl="0" w:tplc="0409000F">
+      <w:start w:val="1"/>
+      <w:numFmt w:val="decimal"/>
+      <w:lvlText w:val="%1."/>
+      <w:lvlJc w:val="left"/>
+      <w:pPr>
+        <w:ind w:left="990" w:hanging="360"/>
+      </w:pPr>
+    </w:lvl>
+    <w:lvl w:ilvl="1" w:tplc="04090019" w:tentative="1">
+      <w:start w:val="1"/>
+      <w:numFmt w:val="lowerLetter"/>
+      <w:lvlText w:val="%2."/>
+      <w:lvlJc w:val="left"/>
+      <w:pPr>
+        <w:ind w:left="1710" w:hanging="360"/>
+      </w:pPr>
+    </w:lvl>
+    <w:lvl w:ilvl="2" w:tplc="0409001B" w:tentative="1">
+      <w:start w:val="1"/>
+      <w:numFmt w:val="lowerRoman"/>
+      <w:lvlText w:val="%3."/>
+      <w:lvlJc w:val="right"/>
+      <w:pPr>
+        <w:ind w:left="2430" w:hanging="180"/>
+      </w:pPr>
+    </w:lvl>
+    <w:lvl w:ilvl="3" w:tplc="0409000F" w:tentative="1">
+      <w:start w:val="1"/>
+      <w:numFmt w:val="decimal"/>
+      <w:lvlText w:val="%4."/>
+      <w:lvlJc w:val="left"/>
+      <w:pPr>
+        <w:ind w:left="3150" w:hanging="360"/>
+      </w:pPr>
+    </w:lvl>
+    <w:lvl w:ilvl="4" w:tplc="04090019" w:tentative="1">
+      <w:start w:val="1"/>
+      <w:numFmt w:val="lowerLetter"/>
+      <w:lvlText w:val="%5."/>
+      <w:lvlJc w:val="left"/>
+      <w:pPr>
+        <w:ind w:left="3870" w:hanging="360"/>
+      </w:pPr>
+    </w:lvl>
+    <w:lvl w:ilvl="5" w:tplc="0409001B" w:tentative="1">
+      <w:start w:val="1"/>
+      <w:numFmt w:val="lowerRoman"/>
+      <w:lvlText w:val="%6."/>
+      <w:lvlJc w:val="right"/>
+      <w:pPr>
+        <w:ind w:left="4590" w:hanging="180"/>
+      </w:pPr>
+    </w:lvl>
+    <w:lvl w:ilvl="6" w:tplc="0409000F" w:tentative="1">
+      <w:start w:val="1"/>
+      <w:numFmt w:val="decimal"/>
+      <w:lvlText w:val="%7."/>
+      <w:lvlJc w:val="left"/>
+      <w:pPr>
+        <w:ind w:left="5310" w:hanging="360"/>
+      </w:pPr>
+    </w:lvl>
+    <w:lvl w:ilvl="7" w:tplc="04090019" w:tentative="1">
+      <w:start w:val="1"/>
+      <w:numFmt w:val="lowerLetter"/>
+      <w:lvlText w:val="%8."/>
+      <w:lvlJc w:val="left"/>
+      <w:pPr>
+        <w:ind w:left="6030" w:hanging="360"/>
+      </w:pPr>
+    </w:lvl>
+    <w:lvl w:ilvl="8" w:tplc="0409001B" w:tentative="1">
+      <w:start w:val="1"/>
+      <w:numFmt w:val="lowerRoman"/>
+      <w:lvlText w:val="%9."/>
+      <w:lvlJc w:val="right"/>
+      <w:pPr>
+        <w:ind w:left="6750" w:hanging="180"/>
+      </w:pPr>
+    </w:lvl>
+  </w:abstractNum>
+  <w:abstractNum w:abstractNumId="10" w15:restartNumberingAfterBreak="0">
     <w:nsid w:val="1F192FC5"/>
     <w:multiLevelType w:val="hybridMultilevel"/>
     <w:tmpl w:val="070CDB2E"/>
@@ -5900,7 +8296,7 @@
       </w:rPr>
     </w:lvl>
   </w:abstractNum>
-  <w:abstractNum w:abstractNumId="9" w15:restartNumberingAfterBreak="0">
+  <w:abstractNum w:abstractNumId="11" w15:restartNumberingAfterBreak="0">
     <w:nsid w:val="223A3766"/>
     <w:multiLevelType w:val="hybridMultilevel"/>
     <w:tmpl w:val="F7A28430"/>
@@ -6013,7 +8409,7 @@
       </w:rPr>
     </w:lvl>
   </w:abstractNum>
-  <w:abstractNum w:abstractNumId="10" w15:restartNumberingAfterBreak="0">
+  <w:abstractNum w:abstractNumId="12" w15:restartNumberingAfterBreak="0">
     <w:nsid w:val="224A275C"/>
     <w:multiLevelType w:val="hybridMultilevel"/>
     <w:tmpl w:val="462A20A6"/>
@@ -6126,7 +8522,7 @@
       </w:rPr>
     </w:lvl>
   </w:abstractNum>
-  <w:abstractNum w:abstractNumId="11" w15:restartNumberingAfterBreak="0">
+  <w:abstractNum w:abstractNumId="13" w15:restartNumberingAfterBreak="0">
     <w:nsid w:val="22A83E70"/>
     <w:multiLevelType w:val="hybridMultilevel"/>
     <w:tmpl w:val="28885EC2"/>
@@ -6239,7 +8635,7 @@
       </w:rPr>
     </w:lvl>
   </w:abstractNum>
-  <w:abstractNum w:abstractNumId="12" w15:restartNumberingAfterBreak="0">
+  <w:abstractNum w:abstractNumId="14" w15:restartNumberingAfterBreak="0">
     <w:nsid w:val="22D62DEF"/>
     <w:multiLevelType w:val="hybridMultilevel"/>
     <w:tmpl w:val="6F4E6F88"/>
@@ -6325,7 +8721,7 @@
       </w:pPr>
     </w:lvl>
   </w:abstractNum>
-  <w:abstractNum w:abstractNumId="13" w15:restartNumberingAfterBreak="0">
+  <w:abstractNum w:abstractNumId="15" w15:restartNumberingAfterBreak="0">
     <w:nsid w:val="239A7B04"/>
     <w:multiLevelType w:val="hybridMultilevel"/>
     <w:tmpl w:val="7ACA0654"/>
@@ -6411,10 +8807,10 @@
       </w:pPr>
     </w:lvl>
   </w:abstractNum>
-  <w:abstractNum w:abstractNumId="14" w15:restartNumberingAfterBreak="0">
+  <w:abstractNum w:abstractNumId="16" w15:restartNumberingAfterBreak="0">
     <w:nsid w:val="24644981"/>
     <w:multiLevelType w:val="hybridMultilevel"/>
-    <w:tmpl w:val="3318962A"/>
+    <w:tmpl w:val="4A4E08A0"/>
     <w:lvl w:ilvl="0" w:tplc="04090019">
       <w:start w:val="1"/>
       <w:numFmt w:val="lowerLetter"/>
@@ -6497,7 +8893,93 @@
       </w:pPr>
     </w:lvl>
   </w:abstractNum>
-  <w:abstractNum w:abstractNumId="15" w15:restartNumberingAfterBreak="0">
+  <w:abstractNum w:abstractNumId="17" w15:restartNumberingAfterBreak="0">
+    <w:nsid w:val="259456F7"/>
+    <w:multiLevelType w:val="hybridMultilevel"/>
+    <w:tmpl w:val="32BA7F5C"/>
+    <w:lvl w:ilvl="0" w:tplc="04090019">
+      <w:start w:val="1"/>
+      <w:numFmt w:val="lowerLetter"/>
+      <w:lvlText w:val="%1."/>
+      <w:lvlJc w:val="left"/>
+      <w:pPr>
+        <w:ind w:left="-360" w:hanging="360"/>
+      </w:pPr>
+    </w:lvl>
+    <w:lvl w:ilvl="1" w:tplc="04090019" w:tentative="1">
+      <w:start w:val="1"/>
+      <w:numFmt w:val="lowerLetter"/>
+      <w:lvlText w:val="%2."/>
+      <w:lvlJc w:val="left"/>
+      <w:pPr>
+        <w:ind w:left="360" w:hanging="360"/>
+      </w:pPr>
+    </w:lvl>
+    <w:lvl w:ilvl="2" w:tplc="0409001B" w:tentative="1">
+      <w:start w:val="1"/>
+      <w:numFmt w:val="lowerRoman"/>
+      <w:lvlText w:val="%3."/>
+      <w:lvlJc w:val="right"/>
+      <w:pPr>
+        <w:ind w:left="1080" w:hanging="180"/>
+      </w:pPr>
+    </w:lvl>
+    <w:lvl w:ilvl="3" w:tplc="0409000F" w:tentative="1">
+      <w:start w:val="1"/>
+      <w:numFmt w:val="decimal"/>
+      <w:lvlText w:val="%4."/>
+      <w:lvlJc w:val="left"/>
+      <w:pPr>
+        <w:ind w:left="1800" w:hanging="360"/>
+      </w:pPr>
+    </w:lvl>
+    <w:lvl w:ilvl="4" w:tplc="04090019" w:tentative="1">
+      <w:start w:val="1"/>
+      <w:numFmt w:val="lowerLetter"/>
+      <w:lvlText w:val="%5."/>
+      <w:lvlJc w:val="left"/>
+      <w:pPr>
+        <w:ind w:left="2520" w:hanging="360"/>
+      </w:pPr>
+    </w:lvl>
+    <w:lvl w:ilvl="5" w:tplc="0409001B" w:tentative="1">
+      <w:start w:val="1"/>
+      <w:numFmt w:val="lowerRoman"/>
+      <w:lvlText w:val="%6."/>
+      <w:lvlJc w:val="right"/>
+      <w:pPr>
+        <w:ind w:left="3240" w:hanging="180"/>
+      </w:pPr>
+    </w:lvl>
+    <w:lvl w:ilvl="6" w:tplc="0409000F" w:tentative="1">
+      <w:start w:val="1"/>
+      <w:numFmt w:val="decimal"/>
+      <w:lvlText w:val="%7."/>
+      <w:lvlJc w:val="left"/>
+      <w:pPr>
+        <w:ind w:left="3960" w:hanging="360"/>
+      </w:pPr>
+    </w:lvl>
+    <w:lvl w:ilvl="7" w:tplc="04090019" w:tentative="1">
+      <w:start w:val="1"/>
+      <w:numFmt w:val="lowerLetter"/>
+      <w:lvlText w:val="%8."/>
+      <w:lvlJc w:val="left"/>
+      <w:pPr>
+        <w:ind w:left="4680" w:hanging="360"/>
+      </w:pPr>
+    </w:lvl>
+    <w:lvl w:ilvl="8" w:tplc="0409001B" w:tentative="1">
+      <w:start w:val="1"/>
+      <w:numFmt w:val="lowerRoman"/>
+      <w:lvlText w:val="%9."/>
+      <w:lvlJc w:val="right"/>
+      <w:pPr>
+        <w:ind w:left="5400" w:hanging="180"/>
+      </w:pPr>
+    </w:lvl>
+  </w:abstractNum>
+  <w:abstractNum w:abstractNumId="18" w15:restartNumberingAfterBreak="0">
     <w:nsid w:val="286D0BC2"/>
     <w:multiLevelType w:val="hybridMultilevel"/>
     <w:tmpl w:val="43441BF4"/>
@@ -6591,7 +9073,93 @@
       </w:pPr>
     </w:lvl>
   </w:abstractNum>
-  <w:abstractNum w:abstractNumId="16" w15:restartNumberingAfterBreak="0">
+  <w:abstractNum w:abstractNumId="19" w15:restartNumberingAfterBreak="0">
+    <w:nsid w:val="2D170BDE"/>
+    <w:multiLevelType w:val="hybridMultilevel"/>
+    <w:tmpl w:val="32BA7F5C"/>
+    <w:lvl w:ilvl="0" w:tplc="04090019">
+      <w:start w:val="1"/>
+      <w:numFmt w:val="lowerLetter"/>
+      <w:lvlText w:val="%1."/>
+      <w:lvlJc w:val="left"/>
+      <w:pPr>
+        <w:ind w:left="-360" w:hanging="360"/>
+      </w:pPr>
+    </w:lvl>
+    <w:lvl w:ilvl="1" w:tplc="04090019" w:tentative="1">
+      <w:start w:val="1"/>
+      <w:numFmt w:val="lowerLetter"/>
+      <w:lvlText w:val="%2."/>
+      <w:lvlJc w:val="left"/>
+      <w:pPr>
+        <w:ind w:left="360" w:hanging="360"/>
+      </w:pPr>
+    </w:lvl>
+    <w:lvl w:ilvl="2" w:tplc="0409001B" w:tentative="1">
+      <w:start w:val="1"/>
+      <w:numFmt w:val="lowerRoman"/>
+      <w:lvlText w:val="%3."/>
+      <w:lvlJc w:val="right"/>
+      <w:pPr>
+        <w:ind w:left="1080" w:hanging="180"/>
+      </w:pPr>
+    </w:lvl>
+    <w:lvl w:ilvl="3" w:tplc="0409000F" w:tentative="1">
+      <w:start w:val="1"/>
+      <w:numFmt w:val="decimal"/>
+      <w:lvlText w:val="%4."/>
+      <w:lvlJc w:val="left"/>
+      <w:pPr>
+        <w:ind w:left="1800" w:hanging="360"/>
+      </w:pPr>
+    </w:lvl>
+    <w:lvl w:ilvl="4" w:tplc="04090019" w:tentative="1">
+      <w:start w:val="1"/>
+      <w:numFmt w:val="lowerLetter"/>
+      <w:lvlText w:val="%5."/>
+      <w:lvlJc w:val="left"/>
+      <w:pPr>
+        <w:ind w:left="2520" w:hanging="360"/>
+      </w:pPr>
+    </w:lvl>
+    <w:lvl w:ilvl="5" w:tplc="0409001B" w:tentative="1">
+      <w:start w:val="1"/>
+      <w:numFmt w:val="lowerRoman"/>
+      <w:lvlText w:val="%6."/>
+      <w:lvlJc w:val="right"/>
+      <w:pPr>
+        <w:ind w:left="3240" w:hanging="180"/>
+      </w:pPr>
+    </w:lvl>
+    <w:lvl w:ilvl="6" w:tplc="0409000F" w:tentative="1">
+      <w:start w:val="1"/>
+      <w:numFmt w:val="decimal"/>
+      <w:lvlText w:val="%7."/>
+      <w:lvlJc w:val="left"/>
+      <w:pPr>
+        <w:ind w:left="3960" w:hanging="360"/>
+      </w:pPr>
+    </w:lvl>
+    <w:lvl w:ilvl="7" w:tplc="04090019" w:tentative="1">
+      <w:start w:val="1"/>
+      <w:numFmt w:val="lowerLetter"/>
+      <w:lvlText w:val="%8."/>
+      <w:lvlJc w:val="left"/>
+      <w:pPr>
+        <w:ind w:left="4680" w:hanging="360"/>
+      </w:pPr>
+    </w:lvl>
+    <w:lvl w:ilvl="8" w:tplc="0409001B" w:tentative="1">
+      <w:start w:val="1"/>
+      <w:numFmt w:val="lowerRoman"/>
+      <w:lvlText w:val="%9."/>
+      <w:lvlJc w:val="right"/>
+      <w:pPr>
+        <w:ind w:left="5400" w:hanging="180"/>
+      </w:pPr>
+    </w:lvl>
+  </w:abstractNum>
+  <w:abstractNum w:abstractNumId="20" w15:restartNumberingAfterBreak="0">
     <w:nsid w:val="2DB65977"/>
     <w:multiLevelType w:val="hybridMultilevel"/>
     <w:tmpl w:val="CE366A08"/>
@@ -6704,7 +9272,7 @@
       </w:rPr>
     </w:lvl>
   </w:abstractNum>
-  <w:abstractNum w:abstractNumId="17" w15:restartNumberingAfterBreak="0">
+  <w:abstractNum w:abstractNumId="21" w15:restartNumberingAfterBreak="0">
     <w:nsid w:val="2DED07B0"/>
     <w:multiLevelType w:val="hybridMultilevel"/>
     <w:tmpl w:val="DEBC66A2"/>
@@ -6817,7 +9385,7 @@
       </w:rPr>
     </w:lvl>
   </w:abstractNum>
-  <w:abstractNum w:abstractNumId="18" w15:restartNumberingAfterBreak="0">
+  <w:abstractNum w:abstractNumId="22" w15:restartNumberingAfterBreak="0">
     <w:nsid w:val="30F01287"/>
     <w:multiLevelType w:val="hybridMultilevel"/>
     <w:tmpl w:val="6F4E6F88"/>
@@ -6903,7 +9471,7 @@
       </w:pPr>
     </w:lvl>
   </w:abstractNum>
-  <w:abstractNum w:abstractNumId="19" w15:restartNumberingAfterBreak="0">
+  <w:abstractNum w:abstractNumId="23" w15:restartNumberingAfterBreak="0">
     <w:nsid w:val="34CA79C2"/>
     <w:multiLevelType w:val="hybridMultilevel"/>
     <w:tmpl w:val="C7D82B06"/>
@@ -7016,7 +9584,120 @@
       </w:rPr>
     </w:lvl>
   </w:abstractNum>
-  <w:abstractNum w:abstractNumId="20" w15:restartNumberingAfterBreak="0">
+  <w:abstractNum w:abstractNumId="24" w15:restartNumberingAfterBreak="0">
+    <w:nsid w:val="35663ADA"/>
+    <w:multiLevelType w:val="hybridMultilevel"/>
+    <w:tmpl w:val="0CA44FCA"/>
+    <w:lvl w:ilvl="0" w:tplc="04090001">
+      <w:start w:val="1"/>
+      <w:numFmt w:val="bullet"/>
+      <w:lvlText w:val=""/>
+      <w:lvlJc w:val="left"/>
+      <w:pPr>
+        <w:ind w:left="1080" w:hanging="360"/>
+      </w:pPr>
+      <w:rPr>
+        <w:rFonts w:ascii="Symbol" w:hAnsi="Symbol" w:hint="default"/>
+      </w:rPr>
+    </w:lvl>
+    <w:lvl w:ilvl="1" w:tplc="04090003" w:tentative="1">
+      <w:start w:val="1"/>
+      <w:numFmt w:val="bullet"/>
+      <w:lvlText w:val="o"/>
+      <w:lvlJc w:val="left"/>
+      <w:pPr>
+        <w:ind w:left="1800" w:hanging="360"/>
+      </w:pPr>
+      <w:rPr>
+        <w:rFonts w:ascii="Courier New" w:hAnsi="Courier New" w:cs="Courier New" w:hint="default"/>
+      </w:rPr>
+    </w:lvl>
+    <w:lvl w:ilvl="2" w:tplc="04090005" w:tentative="1">
+      <w:start w:val="1"/>
+      <w:numFmt w:val="bullet"/>
+      <w:lvlText w:val=""/>
+      <w:lvlJc w:val="left"/>
+      <w:pPr>
+        <w:ind w:left="2520" w:hanging="360"/>
+      </w:pPr>
+      <w:rPr>
+        <w:rFonts w:ascii="Wingdings" w:hAnsi="Wingdings" w:hint="default"/>
+      </w:rPr>
+    </w:lvl>
+    <w:lvl w:ilvl="3" w:tplc="04090001" w:tentative="1">
+      <w:start w:val="1"/>
+      <w:numFmt w:val="bullet"/>
+      <w:lvlText w:val=""/>
+      <w:lvlJc w:val="left"/>
+      <w:pPr>
+        <w:ind w:left="3240" w:hanging="360"/>
+      </w:pPr>
+      <w:rPr>
+        <w:rFonts w:ascii="Symbol" w:hAnsi="Symbol" w:hint="default"/>
+      </w:rPr>
+    </w:lvl>
+    <w:lvl w:ilvl="4" w:tplc="04090003" w:tentative="1">
+      <w:start w:val="1"/>
+      <w:numFmt w:val="bullet"/>
+      <w:lvlText w:val="o"/>
+      <w:lvlJc w:val="left"/>
+      <w:pPr>
+        <w:ind w:left="3960" w:hanging="360"/>
+      </w:pPr>
+      <w:rPr>
+        <w:rFonts w:ascii="Courier New" w:hAnsi="Courier New" w:cs="Courier New" w:hint="default"/>
+      </w:rPr>
+    </w:lvl>
+    <w:lvl w:ilvl="5" w:tplc="04090005" w:tentative="1">
+      <w:start w:val="1"/>
+      <w:numFmt w:val="bullet"/>
+      <w:lvlText w:val=""/>
+      <w:lvlJc w:val="left"/>
+      <w:pPr>
+        <w:ind w:left="4680" w:hanging="360"/>
+      </w:pPr>
+      <w:rPr>
+        <w:rFonts w:ascii="Wingdings" w:hAnsi="Wingdings" w:hint="default"/>
+      </w:rPr>
+    </w:lvl>
+    <w:lvl w:ilvl="6" w:tplc="04090001" w:tentative="1">
+      <w:start w:val="1"/>
+      <w:numFmt w:val="bullet"/>
+      <w:lvlText w:val=""/>
+      <w:lvlJc w:val="left"/>
+      <w:pPr>
+        <w:ind w:left="5400" w:hanging="360"/>
+      </w:pPr>
+      <w:rPr>
+        <w:rFonts w:ascii="Symbol" w:hAnsi="Symbol" w:hint="default"/>
+      </w:rPr>
+    </w:lvl>
+    <w:lvl w:ilvl="7" w:tplc="04090003" w:tentative="1">
+      <w:start w:val="1"/>
+      <w:numFmt w:val="bullet"/>
+      <w:lvlText w:val="o"/>
+      <w:lvlJc w:val="left"/>
+      <w:pPr>
+        <w:ind w:left="6120" w:hanging="360"/>
+      </w:pPr>
+      <w:rPr>
+        <w:rFonts w:ascii="Courier New" w:hAnsi="Courier New" w:cs="Courier New" w:hint="default"/>
+      </w:rPr>
+    </w:lvl>
+    <w:lvl w:ilvl="8" w:tplc="04090005" w:tentative="1">
+      <w:start w:val="1"/>
+      <w:numFmt w:val="bullet"/>
+      <w:lvlText w:val=""/>
+      <w:lvlJc w:val="left"/>
+      <w:pPr>
+        <w:ind w:left="6840" w:hanging="360"/>
+      </w:pPr>
+      <w:rPr>
+        <w:rFonts w:ascii="Wingdings" w:hAnsi="Wingdings" w:hint="default"/>
+      </w:rPr>
+    </w:lvl>
+  </w:abstractNum>
+  <w:abstractNum w:abstractNumId="25" w15:restartNumberingAfterBreak="0">
     <w:nsid w:val="37E80E24"/>
     <w:multiLevelType w:val="hybridMultilevel"/>
     <w:tmpl w:val="CEC61AB2"/>
@@ -7102,7 +9783,7 @@
       </w:pPr>
     </w:lvl>
   </w:abstractNum>
-  <w:abstractNum w:abstractNumId="21" w15:restartNumberingAfterBreak="0">
+  <w:abstractNum w:abstractNumId="26" w15:restartNumberingAfterBreak="0">
     <w:nsid w:val="380C58F8"/>
     <w:multiLevelType w:val="hybridMultilevel"/>
     <w:tmpl w:val="70969EB0"/>
@@ -7188,7 +9869,7 @@
       </w:pPr>
     </w:lvl>
   </w:abstractNum>
-  <w:abstractNum w:abstractNumId="22" w15:restartNumberingAfterBreak="0">
+  <w:abstractNum w:abstractNumId="27" w15:restartNumberingAfterBreak="0">
     <w:nsid w:val="38317B25"/>
     <w:multiLevelType w:val="hybridMultilevel"/>
     <w:tmpl w:val="505E8530"/>
@@ -7278,7 +9959,7 @@
       </w:pPr>
     </w:lvl>
   </w:abstractNum>
-  <w:abstractNum w:abstractNumId="23" w15:restartNumberingAfterBreak="0">
+  <w:abstractNum w:abstractNumId="28" w15:restartNumberingAfterBreak="0">
     <w:nsid w:val="3B8058E8"/>
     <w:multiLevelType w:val="hybridMultilevel"/>
     <w:tmpl w:val="FD7AD468"/>
@@ -7391,10 +10072,10 @@
       </w:rPr>
     </w:lvl>
   </w:abstractNum>
-  <w:abstractNum w:abstractNumId="24" w15:restartNumberingAfterBreak="0">
+  <w:abstractNum w:abstractNumId="29" w15:restartNumberingAfterBreak="0">
     <w:nsid w:val="458425C3"/>
     <w:multiLevelType w:val="hybridMultilevel"/>
-    <w:tmpl w:val="CEC61AB2"/>
+    <w:tmpl w:val="EFC4F5E6"/>
     <w:lvl w:ilvl="0" w:tplc="0409000F">
       <w:start w:val="1"/>
       <w:numFmt w:val="decimal"/>
@@ -7477,7 +10158,7 @@
       </w:pPr>
     </w:lvl>
   </w:abstractNum>
-  <w:abstractNum w:abstractNumId="25" w15:restartNumberingAfterBreak="0">
+  <w:abstractNum w:abstractNumId="30" w15:restartNumberingAfterBreak="0">
     <w:nsid w:val="46543B66"/>
     <w:multiLevelType w:val="hybridMultilevel"/>
     <w:tmpl w:val="DBFE1D36"/>
@@ -7590,7 +10271,7 @@
       </w:rPr>
     </w:lvl>
   </w:abstractNum>
-  <w:abstractNum w:abstractNumId="26" w15:restartNumberingAfterBreak="0">
+  <w:abstractNum w:abstractNumId="31" w15:restartNumberingAfterBreak="0">
     <w:nsid w:val="49353CEE"/>
     <w:multiLevelType w:val="hybridMultilevel"/>
     <w:tmpl w:val="7ACA0654"/>
@@ -7676,7 +10357,7 @@
       </w:pPr>
     </w:lvl>
   </w:abstractNum>
-  <w:abstractNum w:abstractNumId="27" w15:restartNumberingAfterBreak="0">
+  <w:abstractNum w:abstractNumId="32" w15:restartNumberingAfterBreak="0">
     <w:nsid w:val="4A9907CE"/>
     <w:multiLevelType w:val="hybridMultilevel"/>
     <w:tmpl w:val="33AA6D60"/>
@@ -7789,7 +10470,7 @@
       </w:rPr>
     </w:lvl>
   </w:abstractNum>
-  <w:abstractNum w:abstractNumId="28" w15:restartNumberingAfterBreak="0">
+  <w:abstractNum w:abstractNumId="33" w15:restartNumberingAfterBreak="0">
     <w:nsid w:val="51795E1D"/>
     <w:multiLevelType w:val="hybridMultilevel"/>
     <w:tmpl w:val="7EA63732"/>
@@ -7875,7 +10556,7 @@
       </w:pPr>
     </w:lvl>
   </w:abstractNum>
-  <w:abstractNum w:abstractNumId="29" w15:restartNumberingAfterBreak="0">
+  <w:abstractNum w:abstractNumId="34" w15:restartNumberingAfterBreak="0">
     <w:nsid w:val="527F1119"/>
     <w:multiLevelType w:val="hybridMultilevel"/>
     <w:tmpl w:val="F7504FB8"/>
@@ -7961,7 +10642,7 @@
       </w:pPr>
     </w:lvl>
   </w:abstractNum>
-  <w:abstractNum w:abstractNumId="30" w15:restartNumberingAfterBreak="0">
+  <w:abstractNum w:abstractNumId="35" w15:restartNumberingAfterBreak="0">
     <w:nsid w:val="56E30F9F"/>
     <w:multiLevelType w:val="hybridMultilevel"/>
     <w:tmpl w:val="CE0EA810"/>
@@ -8074,7 +10755,120 @@
       </w:rPr>
     </w:lvl>
   </w:abstractNum>
-  <w:abstractNum w:abstractNumId="31" w15:restartNumberingAfterBreak="0">
+  <w:abstractNum w:abstractNumId="36" w15:restartNumberingAfterBreak="0">
+    <w:nsid w:val="58AF734D"/>
+    <w:multiLevelType w:val="hybridMultilevel"/>
+    <w:tmpl w:val="2B5E4426"/>
+    <w:lvl w:ilvl="0" w:tplc="04090001">
+      <w:start w:val="1"/>
+      <w:numFmt w:val="bullet"/>
+      <w:lvlText w:val=""/>
+      <w:lvlJc w:val="left"/>
+      <w:pPr>
+        <w:ind w:left="720" w:hanging="360"/>
+      </w:pPr>
+      <w:rPr>
+        <w:rFonts w:ascii="Symbol" w:hAnsi="Symbol" w:hint="default"/>
+      </w:rPr>
+    </w:lvl>
+    <w:lvl w:ilvl="1" w:tplc="04090003" w:tentative="1">
+      <w:start w:val="1"/>
+      <w:numFmt w:val="bullet"/>
+      <w:lvlText w:val="o"/>
+      <w:lvlJc w:val="left"/>
+      <w:pPr>
+        <w:ind w:left="1440" w:hanging="360"/>
+      </w:pPr>
+      <w:rPr>
+        <w:rFonts w:ascii="Courier New" w:hAnsi="Courier New" w:cs="Courier New" w:hint="default"/>
+      </w:rPr>
+    </w:lvl>
+    <w:lvl w:ilvl="2" w:tplc="04090005" w:tentative="1">
+      <w:start w:val="1"/>
+      <w:numFmt w:val="bullet"/>
+      <w:lvlText w:val=""/>
+      <w:lvlJc w:val="left"/>
+      <w:pPr>
+        <w:ind w:left="2160" w:hanging="360"/>
+      </w:pPr>
+      <w:rPr>
+        <w:rFonts w:ascii="Wingdings" w:hAnsi="Wingdings" w:hint="default"/>
+      </w:rPr>
+    </w:lvl>
+    <w:lvl w:ilvl="3" w:tplc="04090001" w:tentative="1">
+      <w:start w:val="1"/>
+      <w:numFmt w:val="bullet"/>
+      <w:lvlText w:val=""/>
+      <w:lvlJc w:val="left"/>
+      <w:pPr>
+        <w:ind w:left="2880" w:hanging="360"/>
+      </w:pPr>
+      <w:rPr>
+        <w:rFonts w:ascii="Symbol" w:hAnsi="Symbol" w:hint="default"/>
+      </w:rPr>
+    </w:lvl>
+    <w:lvl w:ilvl="4" w:tplc="04090003" w:tentative="1">
+      <w:start w:val="1"/>
+      <w:numFmt w:val="bullet"/>
+      <w:lvlText w:val="o"/>
+      <w:lvlJc w:val="left"/>
+      <w:pPr>
+        <w:ind w:left="3600" w:hanging="360"/>
+      </w:pPr>
+      <w:rPr>
+        <w:rFonts w:ascii="Courier New" w:hAnsi="Courier New" w:cs="Courier New" w:hint="default"/>
+      </w:rPr>
+    </w:lvl>
+    <w:lvl w:ilvl="5" w:tplc="04090005" w:tentative="1">
+      <w:start w:val="1"/>
+      <w:numFmt w:val="bullet"/>
+      <w:lvlText w:val=""/>
+      <w:lvlJc w:val="left"/>
+      <w:pPr>
+        <w:ind w:left="4320" w:hanging="360"/>
+      </w:pPr>
+      <w:rPr>
+        <w:rFonts w:ascii="Wingdings" w:hAnsi="Wingdings" w:hint="default"/>
+      </w:rPr>
+    </w:lvl>
+    <w:lvl w:ilvl="6" w:tplc="04090001" w:tentative="1">
+      <w:start w:val="1"/>
+      <w:numFmt w:val="bullet"/>
+      <w:lvlText w:val=""/>
+      <w:lvlJc w:val="left"/>
+      <w:pPr>
+        <w:ind w:left="5040" w:hanging="360"/>
+      </w:pPr>
+      <w:rPr>
+        <w:rFonts w:ascii="Symbol" w:hAnsi="Symbol" w:hint="default"/>
+      </w:rPr>
+    </w:lvl>
+    <w:lvl w:ilvl="7" w:tplc="04090003" w:tentative="1">
+      <w:start w:val="1"/>
+      <w:numFmt w:val="bullet"/>
+      <w:lvlText w:val="o"/>
+      <w:lvlJc w:val="left"/>
+      <w:pPr>
+        <w:ind w:left="5760" w:hanging="360"/>
+      </w:pPr>
+      <w:rPr>
+        <w:rFonts w:ascii="Courier New" w:hAnsi="Courier New" w:cs="Courier New" w:hint="default"/>
+      </w:rPr>
+    </w:lvl>
+    <w:lvl w:ilvl="8" w:tplc="04090005" w:tentative="1">
+      <w:start w:val="1"/>
+      <w:numFmt w:val="bullet"/>
+      <w:lvlText w:val=""/>
+      <w:lvlJc w:val="left"/>
+      <w:pPr>
+        <w:ind w:left="6480" w:hanging="360"/>
+      </w:pPr>
+      <w:rPr>
+        <w:rFonts w:ascii="Wingdings" w:hAnsi="Wingdings" w:hint="default"/>
+      </w:rPr>
+    </w:lvl>
+  </w:abstractNum>
+  <w:abstractNum w:abstractNumId="37" w15:restartNumberingAfterBreak="0">
     <w:nsid w:val="5D944507"/>
     <w:multiLevelType w:val="hybridMultilevel"/>
     <w:tmpl w:val="F7504FB8"/>
@@ -8160,7 +10954,7 @@
       </w:pPr>
     </w:lvl>
   </w:abstractNum>
-  <w:abstractNum w:abstractNumId="32" w15:restartNumberingAfterBreak="0">
+  <w:abstractNum w:abstractNumId="38" w15:restartNumberingAfterBreak="0">
     <w:nsid w:val="5E2E459A"/>
     <w:multiLevelType w:val="hybridMultilevel"/>
     <w:tmpl w:val="F42844F0"/>
@@ -8273,7 +11067,7 @@
       </w:rPr>
     </w:lvl>
   </w:abstractNum>
-  <w:abstractNum w:abstractNumId="33" w15:restartNumberingAfterBreak="0">
+  <w:abstractNum w:abstractNumId="39" w15:restartNumberingAfterBreak="0">
     <w:nsid w:val="5F0E6C40"/>
     <w:multiLevelType w:val="hybridMultilevel"/>
     <w:tmpl w:val="6890DDAA"/>
@@ -8386,7 +11180,7 @@
       </w:rPr>
     </w:lvl>
   </w:abstractNum>
-  <w:abstractNum w:abstractNumId="34" w15:restartNumberingAfterBreak="0">
+  <w:abstractNum w:abstractNumId="40" w15:restartNumberingAfterBreak="0">
     <w:nsid w:val="66FE73DE"/>
     <w:multiLevelType w:val="hybridMultilevel"/>
     <w:tmpl w:val="D2687514"/>
@@ -8396,7 +11190,7 @@
       <w:lvlText w:val="%1."/>
       <w:lvlJc w:val="right"/>
       <w:pPr>
-        <w:ind w:left="720" w:hanging="360"/>
+        <w:ind w:left="630" w:hanging="360"/>
       </w:pPr>
     </w:lvl>
     <w:lvl w:ilvl="1" w:tplc="04090019" w:tentative="1">
@@ -8405,7 +11199,7 @@
       <w:lvlText w:val="%2."/>
       <w:lvlJc w:val="left"/>
       <w:pPr>
-        <w:ind w:left="1440" w:hanging="360"/>
+        <w:ind w:left="1350" w:hanging="360"/>
       </w:pPr>
     </w:lvl>
     <w:lvl w:ilvl="2" w:tplc="0409001B" w:tentative="1">
@@ -8414,7 +11208,7 @@
       <w:lvlText w:val="%3."/>
       <w:lvlJc w:val="right"/>
       <w:pPr>
-        <w:ind w:left="2160" w:hanging="180"/>
+        <w:ind w:left="2070" w:hanging="180"/>
       </w:pPr>
     </w:lvl>
     <w:lvl w:ilvl="3" w:tplc="0409000F" w:tentative="1">
@@ -8423,7 +11217,7 @@
       <w:lvlText w:val="%4."/>
       <w:lvlJc w:val="left"/>
       <w:pPr>
-        <w:ind w:left="2880" w:hanging="360"/>
+        <w:ind w:left="2790" w:hanging="360"/>
       </w:pPr>
     </w:lvl>
     <w:lvl w:ilvl="4" w:tplc="04090019" w:tentative="1">
@@ -8432,7 +11226,7 @@
       <w:lvlText w:val="%5."/>
       <w:lvlJc w:val="left"/>
       <w:pPr>
-        <w:ind w:left="3600" w:hanging="360"/>
+        <w:ind w:left="3510" w:hanging="360"/>
       </w:pPr>
     </w:lvl>
     <w:lvl w:ilvl="5" w:tplc="0409001B" w:tentative="1">
@@ -8441,7 +11235,7 @@
       <w:lvlText w:val="%6."/>
       <w:lvlJc w:val="right"/>
       <w:pPr>
-        <w:ind w:left="4320" w:hanging="180"/>
+        <w:ind w:left="4230" w:hanging="180"/>
       </w:pPr>
     </w:lvl>
     <w:lvl w:ilvl="6" w:tplc="0409000F" w:tentative="1">
@@ -8450,7 +11244,7 @@
       <w:lvlText w:val="%7."/>
       <w:lvlJc w:val="left"/>
       <w:pPr>
-        <w:ind w:left="5040" w:hanging="360"/>
+        <w:ind w:left="4950" w:hanging="360"/>
       </w:pPr>
     </w:lvl>
     <w:lvl w:ilvl="7" w:tplc="04090019" w:tentative="1">
@@ -8459,7 +11253,7 @@
       <w:lvlText w:val="%8."/>
       <w:lvlJc w:val="left"/>
       <w:pPr>
-        <w:ind w:left="5760" w:hanging="360"/>
+        <w:ind w:left="5670" w:hanging="360"/>
       </w:pPr>
     </w:lvl>
     <w:lvl w:ilvl="8" w:tplc="0409001B" w:tentative="1">
@@ -8468,11 +11262,11 @@
       <w:lvlText w:val="%9."/>
       <w:lvlJc w:val="right"/>
       <w:pPr>
-        <w:ind w:left="6480" w:hanging="180"/>
+        <w:ind w:left="6390" w:hanging="180"/>
       </w:pPr>
     </w:lvl>
   </w:abstractNum>
-  <w:abstractNum w:abstractNumId="35" w15:restartNumberingAfterBreak="0">
+  <w:abstractNum w:abstractNumId="41" w15:restartNumberingAfterBreak="0">
     <w:nsid w:val="67D77EC7"/>
     <w:multiLevelType w:val="hybridMultilevel"/>
     <w:tmpl w:val="17E2A4A2"/>
@@ -8558,7 +11352,7 @@
       </w:pPr>
     </w:lvl>
   </w:abstractNum>
-  <w:abstractNum w:abstractNumId="36" w15:restartNumberingAfterBreak="0">
+  <w:abstractNum w:abstractNumId="42" w15:restartNumberingAfterBreak="0">
     <w:nsid w:val="6E6F6B3C"/>
     <w:multiLevelType w:val="hybridMultilevel"/>
     <w:tmpl w:val="A0DECB9E"/>
@@ -8649,7 +11443,120 @@
       </w:pPr>
     </w:lvl>
   </w:abstractNum>
-  <w:abstractNum w:abstractNumId="37" w15:restartNumberingAfterBreak="0">
+  <w:abstractNum w:abstractNumId="43" w15:restartNumberingAfterBreak="0">
+    <w:nsid w:val="70636215"/>
+    <w:multiLevelType w:val="hybridMultilevel"/>
+    <w:tmpl w:val="1B866946"/>
+    <w:lvl w:ilvl="0" w:tplc="04090001">
+      <w:start w:val="1"/>
+      <w:numFmt w:val="bullet"/>
+      <w:lvlText w:val=""/>
+      <w:lvlJc w:val="left"/>
+      <w:pPr>
+        <w:ind w:left="1080" w:hanging="360"/>
+      </w:pPr>
+      <w:rPr>
+        <w:rFonts w:ascii="Symbol" w:hAnsi="Symbol" w:hint="default"/>
+      </w:rPr>
+    </w:lvl>
+    <w:lvl w:ilvl="1" w:tplc="04090003" w:tentative="1">
+      <w:start w:val="1"/>
+      <w:numFmt w:val="bullet"/>
+      <w:lvlText w:val="o"/>
+      <w:lvlJc w:val="left"/>
+      <w:pPr>
+        <w:ind w:left="1800" w:hanging="360"/>
+      </w:pPr>
+      <w:rPr>
+        <w:rFonts w:ascii="Courier New" w:hAnsi="Courier New" w:cs="Courier New" w:hint="default"/>
+      </w:rPr>
+    </w:lvl>
+    <w:lvl w:ilvl="2" w:tplc="04090005" w:tentative="1">
+      <w:start w:val="1"/>
+      <w:numFmt w:val="bullet"/>
+      <w:lvlText w:val=""/>
+      <w:lvlJc w:val="left"/>
+      <w:pPr>
+        <w:ind w:left="2520" w:hanging="360"/>
+      </w:pPr>
+      <w:rPr>
+        <w:rFonts w:ascii="Wingdings" w:hAnsi="Wingdings" w:hint="default"/>
+      </w:rPr>
+    </w:lvl>
+    <w:lvl w:ilvl="3" w:tplc="04090001" w:tentative="1">
+      <w:start w:val="1"/>
+      <w:numFmt w:val="bullet"/>
+      <w:lvlText w:val=""/>
+      <w:lvlJc w:val="left"/>
+      <w:pPr>
+        <w:ind w:left="3240" w:hanging="360"/>
+      </w:pPr>
+      <w:rPr>
+        <w:rFonts w:ascii="Symbol" w:hAnsi="Symbol" w:hint="default"/>
+      </w:rPr>
+    </w:lvl>
+    <w:lvl w:ilvl="4" w:tplc="04090003" w:tentative="1">
+      <w:start w:val="1"/>
+      <w:numFmt w:val="bullet"/>
+      <w:lvlText w:val="o"/>
+      <w:lvlJc w:val="left"/>
+      <w:pPr>
+        <w:ind w:left="3960" w:hanging="360"/>
+      </w:pPr>
+      <w:rPr>
+        <w:rFonts w:ascii="Courier New" w:hAnsi="Courier New" w:cs="Courier New" w:hint="default"/>
+      </w:rPr>
+    </w:lvl>
+    <w:lvl w:ilvl="5" w:tplc="04090005" w:tentative="1">
+      <w:start w:val="1"/>
+      <w:numFmt w:val="bullet"/>
+      <w:lvlText w:val=""/>
+      <w:lvlJc w:val="left"/>
+      <w:pPr>
+        <w:ind w:left="4680" w:hanging="360"/>
+      </w:pPr>
+      <w:rPr>
+        <w:rFonts w:ascii="Wingdings" w:hAnsi="Wingdings" w:hint="default"/>
+      </w:rPr>
+    </w:lvl>
+    <w:lvl w:ilvl="6" w:tplc="04090001" w:tentative="1">
+      <w:start w:val="1"/>
+      <w:numFmt w:val="bullet"/>
+      <w:lvlText w:val=""/>
+      <w:lvlJc w:val="left"/>
+      <w:pPr>
+        <w:ind w:left="5400" w:hanging="360"/>
+      </w:pPr>
+      <w:rPr>
+        <w:rFonts w:ascii="Symbol" w:hAnsi="Symbol" w:hint="default"/>
+      </w:rPr>
+    </w:lvl>
+    <w:lvl w:ilvl="7" w:tplc="04090003" w:tentative="1">
+      <w:start w:val="1"/>
+      <w:numFmt w:val="bullet"/>
+      <w:lvlText w:val="o"/>
+      <w:lvlJc w:val="left"/>
+      <w:pPr>
+        <w:ind w:left="6120" w:hanging="360"/>
+      </w:pPr>
+      <w:rPr>
+        <w:rFonts w:ascii="Courier New" w:hAnsi="Courier New" w:cs="Courier New" w:hint="default"/>
+      </w:rPr>
+    </w:lvl>
+    <w:lvl w:ilvl="8" w:tplc="04090005" w:tentative="1">
+      <w:start w:val="1"/>
+      <w:numFmt w:val="bullet"/>
+      <w:lvlText w:val=""/>
+      <w:lvlJc w:val="left"/>
+      <w:pPr>
+        <w:ind w:left="6840" w:hanging="360"/>
+      </w:pPr>
+      <w:rPr>
+        <w:rFonts w:ascii="Wingdings" w:hAnsi="Wingdings" w:hint="default"/>
+      </w:rPr>
+    </w:lvl>
+  </w:abstractNum>
+  <w:abstractNum w:abstractNumId="44" w15:restartNumberingAfterBreak="0">
     <w:nsid w:val="71602EF4"/>
     <w:multiLevelType w:val="hybridMultilevel"/>
     <w:tmpl w:val="FAE6FD0E"/>
@@ -8762,7 +11669,7 @@
       </w:rPr>
     </w:lvl>
   </w:abstractNum>
-  <w:abstractNum w:abstractNumId="38" w15:restartNumberingAfterBreak="0">
+  <w:abstractNum w:abstractNumId="45" w15:restartNumberingAfterBreak="0">
     <w:nsid w:val="71D96408"/>
     <w:multiLevelType w:val="hybridMultilevel"/>
     <w:tmpl w:val="E264A4D2"/>
@@ -8851,7 +11758,7 @@
       </w:pPr>
     </w:lvl>
   </w:abstractNum>
-  <w:abstractNum w:abstractNumId="39" w15:restartNumberingAfterBreak="0">
+  <w:abstractNum w:abstractNumId="46" w15:restartNumberingAfterBreak="0">
     <w:nsid w:val="74DC751F"/>
     <w:multiLevelType w:val="hybridMultilevel"/>
     <w:tmpl w:val="F29CF47E"/>
@@ -8940,7 +11847,7 @@
       </w:pPr>
     </w:lvl>
   </w:abstractNum>
-  <w:abstractNum w:abstractNumId="40" w15:restartNumberingAfterBreak="0">
+  <w:abstractNum w:abstractNumId="47" w15:restartNumberingAfterBreak="0">
     <w:nsid w:val="76765EEE"/>
     <w:multiLevelType w:val="hybridMultilevel"/>
     <w:tmpl w:val="70969EB0"/>
@@ -9026,7 +11933,7 @@
       </w:pPr>
     </w:lvl>
   </w:abstractNum>
-  <w:abstractNum w:abstractNumId="41" w15:restartNumberingAfterBreak="0">
+  <w:abstractNum w:abstractNumId="48" w15:restartNumberingAfterBreak="0">
     <w:nsid w:val="78703C91"/>
     <w:multiLevelType w:val="hybridMultilevel"/>
     <w:tmpl w:val="831E973C"/>
@@ -9115,7 +12022,7 @@
       </w:pPr>
     </w:lvl>
   </w:abstractNum>
-  <w:abstractNum w:abstractNumId="42" w15:restartNumberingAfterBreak="0">
+  <w:abstractNum w:abstractNumId="49" w15:restartNumberingAfterBreak="0">
     <w:nsid w:val="7D0B6ACD"/>
     <w:multiLevelType w:val="hybridMultilevel"/>
     <w:tmpl w:val="B570F698"/>
@@ -9202,133 +12109,154 @@
     </w:lvl>
   </w:abstractNum>
   <w:num w:numId="1">
-    <w:abstractNumId w:val="15"/>
+    <w:abstractNumId w:val="18"/>
   </w:num>
   <w:num w:numId="2">
+    <w:abstractNumId w:val="33"/>
+  </w:num>
+  <w:num w:numId="3">
+    <w:abstractNumId w:val="47"/>
+  </w:num>
+  <w:num w:numId="4">
+    <w:abstractNumId w:val="7"/>
+  </w:num>
+  <w:num w:numId="5">
+    <w:abstractNumId w:val="41"/>
+  </w:num>
+  <w:num w:numId="6">
+    <w:abstractNumId w:val="26"/>
+  </w:num>
+  <w:num w:numId="7">
+    <w:abstractNumId w:val="38"/>
+  </w:num>
+  <w:num w:numId="8">
+    <w:abstractNumId w:val="22"/>
+  </w:num>
+  <w:num w:numId="9">
+    <w:abstractNumId w:val="14"/>
+  </w:num>
+  <w:num w:numId="10">
+    <w:abstractNumId w:val="4"/>
+  </w:num>
+  <w:num w:numId="11">
+    <w:abstractNumId w:val="27"/>
+  </w:num>
+  <w:num w:numId="12">
+    <w:abstractNumId w:val="42"/>
+  </w:num>
+  <w:num w:numId="13">
+    <w:abstractNumId w:val="49"/>
+  </w:num>
+  <w:num w:numId="14">
+    <w:abstractNumId w:val="13"/>
+  </w:num>
+  <w:num w:numId="15">
+    <w:abstractNumId w:val="48"/>
+  </w:num>
+  <w:num w:numId="16">
+    <w:abstractNumId w:val="37"/>
+  </w:num>
+  <w:num w:numId="17">
+    <w:abstractNumId w:val="45"/>
+  </w:num>
+  <w:num w:numId="18">
+    <w:abstractNumId w:val="34"/>
+  </w:num>
+  <w:num w:numId="19">
+    <w:abstractNumId w:val="31"/>
+  </w:num>
+  <w:num w:numId="20">
+    <w:abstractNumId w:val="39"/>
+  </w:num>
+  <w:num w:numId="21">
+    <w:abstractNumId w:val="5"/>
+  </w:num>
+  <w:num w:numId="22">
     <w:abstractNumId w:val="28"/>
   </w:num>
-  <w:num w:numId="3">
-    <w:abstractNumId w:val="40"/>
+  <w:num w:numId="23">
+    <w:abstractNumId w:val="10"/>
   </w:num>
-  <w:num w:numId="4">
-    <w:abstractNumId w:val="6"/>
+  <w:num w:numId="24">
+    <w:abstractNumId w:val="44"/>
   </w:num>
-  <w:num w:numId="5">
+  <w:num w:numId="25">
     <w:abstractNumId w:val="35"/>
   </w:num>
-  <w:num w:numId="6">
-    <w:abstractNumId w:val="21"/>
-  </w:num>
-  <w:num w:numId="7">
-    <w:abstractNumId w:val="32"/>
-  </w:num>
-  <w:num w:numId="8">
-    <w:abstractNumId w:val="18"/>
-  </w:num>
-  <w:num w:numId="9">
-    <w:abstractNumId w:val="12"/>
-  </w:num>
-  <w:num w:numId="10">
-    <w:abstractNumId w:val="3"/>
-  </w:num>
-  <w:num w:numId="11">
-    <w:abstractNumId w:val="22"/>
-  </w:num>
-  <w:num w:numId="12">
-    <w:abstractNumId w:val="36"/>
-  </w:num>
-  <w:num w:numId="13">
-    <w:abstractNumId w:val="42"/>
-  </w:num>
-  <w:num w:numId="14">
-    <w:abstractNumId w:val="11"/>
-  </w:num>
-  <w:num w:numId="15">
-    <w:abstractNumId w:val="41"/>
-  </w:num>
-  <w:num w:numId="16">
-    <w:abstractNumId w:val="31"/>
-  </w:num>
-  <w:num w:numId="17">
-    <w:abstractNumId w:val="38"/>
-  </w:num>
-  <w:num w:numId="18">
-    <w:abstractNumId w:val="29"/>
-  </w:num>
-  <w:num w:numId="19">
-    <w:abstractNumId w:val="26"/>
-  </w:num>
-  <w:num w:numId="20">
-    <w:abstractNumId w:val="33"/>
-  </w:num>
-  <w:num w:numId="21">
-    <w:abstractNumId w:val="4"/>
-  </w:num>
-  <w:num w:numId="22">
-    <w:abstractNumId w:val="23"/>
-  </w:num>
-  <w:num w:numId="23">
-    <w:abstractNumId w:val="8"/>
-  </w:num>
-  <w:num w:numId="24">
-    <w:abstractNumId w:val="37"/>
-  </w:num>
-  <w:num w:numId="25">
-    <w:abstractNumId w:val="30"/>
-  </w:num>
   <w:num w:numId="26">
-    <w:abstractNumId w:val="16"/>
+    <w:abstractNumId w:val="20"/>
   </w:num>
   <w:num w:numId="27">
-    <w:abstractNumId w:val="19"/>
+    <w:abstractNumId w:val="23"/>
   </w:num>
   <w:num w:numId="28">
     <w:abstractNumId w:val="1"/>
   </w:num>
   <w:num w:numId="29">
-    <w:abstractNumId w:val="10"/>
+    <w:abstractNumId w:val="12"/>
   </w:num>
   <w:num w:numId="30">
     <w:abstractNumId w:val="2"/>
   </w:num>
   <w:num w:numId="31">
-    <w:abstractNumId w:val="27"/>
+    <w:abstractNumId w:val="32"/>
   </w:num>
   <w:num w:numId="32">
-    <w:abstractNumId w:val="13"/>
+    <w:abstractNumId w:val="15"/>
   </w:num>
   <w:num w:numId="33">
-    <w:abstractNumId w:val="25"/>
+    <w:abstractNumId w:val="30"/>
   </w:num>
   <w:num w:numId="34">
-    <w:abstractNumId w:val="39"/>
+    <w:abstractNumId w:val="46"/>
   </w:num>
   <w:num w:numId="35">
-    <w:abstractNumId w:val="34"/>
+    <w:abstractNumId w:val="40"/>
   </w:num>
   <w:num w:numId="36">
-    <w:abstractNumId w:val="5"/>
+    <w:abstractNumId w:val="6"/>
   </w:num>
   <w:num w:numId="37">
-    <w:abstractNumId w:val="14"/>
+    <w:abstractNumId w:val="16"/>
   </w:num>
   <w:num w:numId="38">
-    <w:abstractNumId w:val="20"/>
+    <w:abstractNumId w:val="25"/>
   </w:num>
   <w:num w:numId="39">
     <w:abstractNumId w:val="0"/>
   </w:num>
   <w:num w:numId="40">
+    <w:abstractNumId w:val="29"/>
+  </w:num>
+  <w:num w:numId="41">
+    <w:abstractNumId w:val="11"/>
+  </w:num>
+  <w:num w:numId="42">
+    <w:abstractNumId w:val="8"/>
+  </w:num>
+  <w:num w:numId="43">
+    <w:abstractNumId w:val="21"/>
+  </w:num>
+  <w:num w:numId="44">
+    <w:abstractNumId w:val="19"/>
+  </w:num>
+  <w:num w:numId="45">
+    <w:abstractNumId w:val="17"/>
+  </w:num>
+  <w:num w:numId="46">
+    <w:abstractNumId w:val="9"/>
+  </w:num>
+  <w:num w:numId="47">
     <w:abstractNumId w:val="24"/>
   </w:num>
-  <w:num w:numId="41">
-    <w:abstractNumId w:val="9"/>
+  <w:num w:numId="48">
+    <w:abstractNumId w:val="36"/>
   </w:num>
-  <w:num w:numId="42">
-    <w:abstractNumId w:val="7"/>
+  <w:num w:numId="49">
+    <w:abstractNumId w:val="43"/>
   </w:num>
-  <w:num w:numId="43">
-    <w:abstractNumId w:val="17"/>
+  <w:num w:numId="50">
+    <w:abstractNumId w:val="3"/>
   </w:num>
   <w:numIdMacAtCleanup w:val="6"/>
 </w:numbering>
@@ -9841,7 +12769,6 @@
   <w:style w:type="character" w:default="1" w:styleId="DefaultParagraphFont">
     <w:name w:val="Default Paragraph Font"/>
     <w:uiPriority w:val="1"/>
-    <w:semiHidden/>
     <w:unhideWhenUsed/>
   </w:style>
   <w:style w:type="table" w:default="1" w:styleId="TableNormal">
@@ -10663,7 +13590,7 @@
 </file>
 
 <file path=customXml/itemProps1.xml><?xml version="1.0" encoding="utf-8"?>
-<ds:datastoreItem xmlns:ds="http://schemas.openxmlformats.org/officeDocument/2006/customXml" ds:itemID="{CC6E3C35-D783-4F36-8394-DB8605AB25D5}">
+<ds:datastoreItem xmlns:ds="http://schemas.openxmlformats.org/officeDocument/2006/customXml" ds:itemID="{5AA32F97-30D4-449A-BD6E-9BF40A7869DC}">
   <ds:schemaRefs>
     <ds:schemaRef ds:uri="http://schemas.openxmlformats.org/officeDocument/2006/bibliography"/>
   </ds:schemaRefs>

</xml_diff>